<commit_message>
Add : Requirement Matrix
</commit_message>
<xml_diff>
--- a/Documentations/Final-JobNexus-Working.docx
+++ b/Documentations/Final-JobNexus-Working.docx
@@ -14912,17 +14912,7 @@
           <w:sz w:val="24"/>
           <w:szCs w:val="24"/>
         </w:rPr>
-        <w:t xml:space="preserve">Job seekers and employers </w:t>
-      </w:r>
-      <w:bookmarkStart w:id="25" w:name="_GoBack"/>
-      <w:bookmarkEnd w:id="25"/>
-      <w:r>
-        <w:rPr>
-          <w:rFonts w:eastAsia="Times New Roman"/>
-          <w:sz w:val="24"/>
-          <w:szCs w:val="24"/>
-        </w:rPr>
-        <w:t>have profiles where they can manage personal information, preferences, and settings.</w:t>
+        <w:t>Job seekers and employers have profiles where they can manage personal information, preferences, and settings.</w:t>
       </w:r>
     </w:p>
     <w:p>
@@ -15266,8 +15256,8 @@
           <w:szCs w:val="23"/>
         </w:rPr>
       </w:pPr>
-      <w:bookmarkStart w:id="26" w:name="page21"/>
-      <w:bookmarkEnd w:id="26"/>
+      <w:bookmarkStart w:id="25" w:name="page21"/>
+      <w:bookmarkEnd w:id="25"/>
       <w:r>
         <w:rPr>
           <w:rFonts w:eastAsia="Times New Roman"/>
@@ -15610,26 +15600,6 @@
     </w:p>
     <w:p>
       <w:pPr>
-        <w:spacing w:line="360" w:lineRule="auto"/>
-        <w:jc w:val="both"/>
-        <w:rPr>
-          <w:sz w:val="24"/>
-          <w:szCs w:val="24"/>
-        </w:rPr>
-      </w:pPr>
-    </w:p>
-    <w:p>
-      <w:pPr>
-        <w:spacing w:line="360" w:lineRule="auto"/>
-        <w:jc w:val="both"/>
-        <w:rPr>
-          <w:sz w:val="24"/>
-          <w:szCs w:val="24"/>
-        </w:rPr>
-      </w:pPr>
-    </w:p>
-    <w:p>
-      <w:pPr>
         <w:spacing w:line="358" w:lineRule="exact"/>
         <w:rPr>
           <w:sz w:val="20"/>
@@ -15951,7 +15921,6 @@
           <w:i w:val="0"/>
           <w:color w:val="000000" w:themeColor="text1"/>
         </w:rPr>
-        <w:lastRenderedPageBreak/>
         <w:t>Deployment and Hosting Tools:</w:t>
       </w:r>
     </w:p>
@@ -15980,6 +15949,7 @@
         <w:spacing w:before="100" w:beforeAutospacing="1" w:after="100" w:afterAutospacing="1" w:line="360" w:lineRule="auto"/>
       </w:pPr>
       <w:r>
+        <w:lastRenderedPageBreak/>
         <w:t xml:space="preserve"> It simplifies deployment to mobile devices.</w:t>
       </w:r>
     </w:p>
@@ -17519,8 +17489,10 @@
                 <w:sz w:val="20"/>
                 <w:szCs w:val="20"/>
               </w:rPr>
-              <w:t>FR-12</w:t>
-            </w:r>
+              <w:t>FR-00</w:t>
+            </w:r>
+            <w:bookmarkStart w:id="26" w:name="_GoBack"/>
+            <w:bookmarkEnd w:id="26"/>
           </w:p>
         </w:tc>
         <w:tc>
@@ -59483,8 +59455,8 @@
     <w:rsid w:val="00AC0760"/>
     <w:rsid w:val="00C662FA"/>
     <w:rsid w:val="00C75656"/>
-    <w:rsid w:val="00E30DA5"/>
     <w:rsid w:val="00E47C90"/>
+    <w:rsid w:val="00F0102F"/>
     <w:rsid w:val="00F756F6"/>
   </w:rsids>
   <m:mathPr>
@@ -60244,7 +60216,7 @@
 </file>
 
 <file path=customXml/itemProps1.xml><?xml version="1.0" encoding="utf-8"?>
-<ds:datastoreItem xmlns:ds="http://schemas.openxmlformats.org/officeDocument/2006/customXml" ds:itemID="{BBB98E1F-9BBE-4D75-B44F-1E8D8CCBB293}">
+<ds:datastoreItem xmlns:ds="http://schemas.openxmlformats.org/officeDocument/2006/customXml" ds:itemID="{FEF50C4F-FE79-4343-8C5B-D1F4ED8DE4FE}">
   <ds:schemaRefs>
     <ds:schemaRef ds:uri="http://schemas.openxmlformats.org/officeDocument/2006/bibliography"/>
   </ds:schemaRefs>

</xml_diff>

<commit_message>
Add : Entity relationshop Diagram
</commit_message>
<xml_diff>
--- a/Documentations/Final-JobNexus-Working.docx
+++ b/Documentations/Final-JobNexus-Working.docx
@@ -17491,8 +17491,6 @@
               </w:rPr>
               <w:t>FR-00</w:t>
             </w:r>
-            <w:bookmarkStart w:id="26" w:name="_GoBack"/>
-            <w:bookmarkEnd w:id="26"/>
           </w:p>
         </w:tc>
         <w:tc>
@@ -18237,8 +18235,8 @@
           <w:szCs w:val="20"/>
         </w:rPr>
       </w:pPr>
-      <w:bookmarkStart w:id="27" w:name="page17"/>
-      <w:bookmarkEnd w:id="27"/>
+      <w:bookmarkStart w:id="26" w:name="page17"/>
+      <w:bookmarkEnd w:id="26"/>
     </w:p>
     <w:p>
       <w:pPr>
@@ -18287,6 +18285,7 @@
     <w:p>
       <w:pPr>
         <w:ind w:left="720"/>
+        <w:jc w:val="right"/>
         <w:rPr>
           <w:rFonts w:eastAsia="Times New Roman"/>
           <w:b/>
@@ -18297,21 +18296,18 @@
       </w:pPr>
       <w:r>
         <w:rPr>
+          <w:rFonts w:eastAsia="Times New Roman"/>
+          <w:b/>
+          <w:bCs/>
           <w:noProof/>
+          <w:sz w:val="32"/>
+          <w:szCs w:val="32"/>
         </w:rPr>
         <w:drawing>
-          <wp:anchor distT="0" distB="0" distL="0" distR="0" simplePos="0" relativeHeight="251722240" behindDoc="0" locked="0" layoutInCell="1" allowOverlap="1" wp14:anchorId="4CFBF2B9" wp14:editId="789B8E5A">
-            <wp:simplePos x="0" y="0"/>
-            <wp:positionH relativeFrom="page">
-              <wp:posOffset>1425575</wp:posOffset>
-            </wp:positionH>
-            <wp:positionV relativeFrom="paragraph">
-              <wp:posOffset>377825</wp:posOffset>
-            </wp:positionV>
-            <wp:extent cx="5307330" cy="5385435"/>
-            <wp:effectExtent l="0" t="0" r="0" b="0"/>
-            <wp:wrapTopAndBottom/>
-            <wp:docPr id="12" name="image4.jpeg"/>
+          <wp:inline distT="0" distB="0" distL="0" distR="0">
+            <wp:extent cx="5727700" cy="4515349"/>
+            <wp:effectExtent l="0" t="0" r="6350" b="0"/>
+            <wp:docPr id="13" name="Picture 13" descr="D:\1.GItHubCodeChallenges\Job-Nexus\Documentations\Diagrams\erdiagram.drawio.png"/>
             <wp:cNvGraphicFramePr>
               <a:graphicFrameLocks xmlns:a="http://schemas.openxmlformats.org/drawingml/2006/main" noChangeAspect="1"/>
             </wp:cNvGraphicFramePr>
@@ -18319,28 +18315,41 @@
               <a:graphicData uri="http://schemas.openxmlformats.org/drawingml/2006/picture">
                 <pic:pic xmlns:pic="http://schemas.openxmlformats.org/drawingml/2006/picture">
                   <pic:nvPicPr>
-                    <pic:cNvPr id="8" name="image4.jpeg"/>
-                    <pic:cNvPicPr/>
+                    <pic:cNvPr id="0" name="Picture 1" descr="D:\1.GItHubCodeChallenges\Job-Nexus\Documentations\Diagrams\erdiagram.drawio.png"/>
+                    <pic:cNvPicPr>
+                      <a:picLocks noChangeAspect="1" noChangeArrowheads="1"/>
+                    </pic:cNvPicPr>
                   </pic:nvPicPr>
                   <pic:blipFill>
-                    <a:blip r:embed="rId10" cstate="print"/>
+                    <a:blip r:embed="rId10">
+                      <a:extLst>
+                        <a:ext uri="{28A0092B-C50C-407E-A947-70E740481C1C}">
+                          <a14:useLocalDpi xmlns:a14="http://schemas.microsoft.com/office/drawing/2010/main" val="0"/>
+                        </a:ext>
+                      </a:extLst>
+                    </a:blip>
+                    <a:srcRect/>
                     <a:stretch>
                       <a:fillRect/>
                     </a:stretch>
                   </pic:blipFill>
-                  <pic:spPr>
+                  <pic:spPr bwMode="auto">
                     <a:xfrm>
                       <a:off x="0" y="0"/>
-                      <a:ext cx="5307330" cy="5385435"/>
+                      <a:ext cx="5727700" cy="4515349"/>
                     </a:xfrm>
                     <a:prstGeom prst="rect">
                       <a:avLst/>
                     </a:prstGeom>
+                    <a:noFill/>
+                    <a:ln>
+                      <a:noFill/>
+                    </a:ln>
                   </pic:spPr>
                 </pic:pic>
               </a:graphicData>
             </a:graphic>
-          </wp:anchor>
+          </wp:inline>
         </w:drawing>
       </w:r>
     </w:p>
@@ -18374,6 +18383,8 @@
       <w:r>
         <w:t>Figure 7.1.</w:t>
       </w:r>
+      <w:bookmarkStart w:id="27" w:name="_GoBack"/>
+      <w:bookmarkEnd w:id="27"/>
       <w:proofErr w:type="gramEnd"/>
       <w:r>
         <w:rPr>
@@ -18821,7 +18832,6 @@
           <w:szCs w:val="28"/>
           <w:highlight w:val="white"/>
         </w:rPr>
-        <w:lastRenderedPageBreak/>
         <w:t xml:space="preserve">7.1 </w:t>
       </w:r>
       <w:r>
@@ -19628,6 +19638,7 @@
         <w:rPr>
           <w:rFonts w:ascii="Calibri" w:eastAsia="Calibri" w:hAnsi="Calibri" w:cs="Calibri"/>
         </w:rPr>
+        <w:lastRenderedPageBreak/>
         <w:t>7</w:t>
       </w:r>
     </w:p>
@@ -59445,6 +59456,7 @@
   <w:rsids>
     <w:rsidRoot w:val="00C75656"/>
     <w:rsid w:val="00033F21"/>
+    <w:rsid w:val="00105E8E"/>
     <w:rsid w:val="001776B4"/>
     <w:rsid w:val="001F6F0F"/>
     <w:rsid w:val="003E7EBA"/>
@@ -59456,7 +59468,6 @@
     <w:rsid w:val="00C662FA"/>
     <w:rsid w:val="00C75656"/>
     <w:rsid w:val="00E47C90"/>
-    <w:rsid w:val="00F0102F"/>
     <w:rsid w:val="00F756F6"/>
   </w:rsids>
   <m:mathPr>
@@ -60216,7 +60227,7 @@
 </file>
 
 <file path=customXml/itemProps1.xml><?xml version="1.0" encoding="utf-8"?>
-<ds:datastoreItem xmlns:ds="http://schemas.openxmlformats.org/officeDocument/2006/customXml" ds:itemID="{FEF50C4F-FE79-4343-8C5B-D1F4ED8DE4FE}">
+<ds:datastoreItem xmlns:ds="http://schemas.openxmlformats.org/officeDocument/2006/customXml" ds:itemID="{7B60BA42-D45D-49A3-AA72-A5FB432C659B}">
   <ds:schemaRefs>
     <ds:schemaRef ds:uri="http://schemas.openxmlformats.org/officeDocument/2006/bibliography"/>
   </ds:schemaRefs>

</xml_diff>

<commit_message>
Add: Application of employer, System Designs final
</commit_message>
<xml_diff>
--- a/Documentations/Final-JobNexus-Working.docx
+++ b/Documentations/Final-JobNexus-Working.docx
@@ -859,7 +859,7 @@
           <w:noProof/>
           <w:szCs w:val="24"/>
         </w:rPr>
-        <w:t>27/06/2024</w:t>
+        <w:t>28/06/2024</w:t>
       </w:r>
       <w:r>
         <w:rPr>
@@ -1786,14 +1786,27 @@
       <w:r>
         <w:t xml:space="preserve">Date: </w:t>
       </w:r>
-      <w:fldSimple w:instr=" DATE   \* MERGEFORMAT ">
-        <w:r>
-          <w:rPr>
-            <w:noProof/>
-          </w:rPr>
-          <w:t>6/27/2024</w:t>
-        </w:r>
-      </w:fldSimple>
+      <w:r>
+        <w:fldChar w:fldCharType="begin"/>
+      </w:r>
+      <w:r>
+        <w:instrText xml:space="preserve"> DATE   \* MERGEFORMAT </w:instrText>
+      </w:r>
+      <w:r>
+        <w:fldChar w:fldCharType="separate"/>
+      </w:r>
+      <w:r>
+        <w:rPr>
+          <w:noProof/>
+        </w:rPr>
+        <w:t>6/28/2024</w:t>
+      </w:r>
+      <w:r>
+        <w:rPr>
+          <w:noProof/>
+        </w:rPr>
+        <w:fldChar w:fldCharType="end"/>
+      </w:r>
     </w:p>
     <w:p>
       <w:pPr>
@@ -2957,7 +2970,7 @@
           <w:noProof/>
           <w:sz w:val="24"/>
         </w:rPr>
-        <w:t>6/27/2024</w:t>
+        <w:t>6/28/2024</w:t>
       </w:r>
       <w:r>
         <w:rPr>
@@ -11086,7 +11099,6 @@
         <w:t xml:space="preserve"> </w:t>
       </w:r>
       <w:proofErr w:type="spellStart"/>
-      <w:proofErr w:type="gramStart"/>
       <w:r>
         <w:rPr>
           <w:sz w:val="24"/>
@@ -11100,15 +11112,7 @@
           <w:sz w:val="24"/>
           <w:szCs w:val="24"/>
         </w:rPr>
-        <w:t>,</w:t>
-      </w:r>
-      <w:proofErr w:type="gramEnd"/>
-      <w:r>
-        <w:rPr>
-          <w:sz w:val="24"/>
-          <w:szCs w:val="24"/>
-        </w:rPr>
-        <w:t xml:space="preserve"> it was ob</w:t>
+        <w:t>, it was ob</w:t>
       </w:r>
       <w:r>
         <w:rPr>
@@ -16883,7 +16887,7 @@
     </w:p>
     <w:p>
       <w:pPr>
-        <w:spacing w:line="318" w:lineRule="exact"/>
+        <w:spacing w:line="360" w:lineRule="auto"/>
         <w:rPr>
           <w:sz w:val="20"/>
           <w:szCs w:val="20"/>
@@ -16916,7 +16920,84 @@
     </w:p>
     <w:p>
       <w:pPr>
+        <w:spacing w:line="360" w:lineRule="auto"/>
         <w:ind w:left="720"/>
+        <w:jc w:val="both"/>
+        <w:rPr>
+          <w:rFonts w:eastAsia="Times New Roman"/>
+          <w:bCs/>
+          <w:sz w:val="24"/>
+          <w:szCs w:val="24"/>
+        </w:rPr>
+      </w:pPr>
+      <w:r>
+        <w:rPr>
+          <w:rFonts w:eastAsia="Times New Roman"/>
+          <w:bCs/>
+          <w:sz w:val="24"/>
+          <w:szCs w:val="24"/>
+        </w:rPr>
+        <w:t xml:space="preserve">System design is the process of defining and organizing the components and interactions of a system to fulfill specific requirements. It involves creating a blueprint or plan that outlines how the system will function and how its various parts will work together. In </w:t>
+      </w:r>
+      <w:proofErr w:type="spellStart"/>
+      <w:r>
+        <w:rPr>
+          <w:rFonts w:eastAsia="Times New Roman"/>
+          <w:bCs/>
+          <w:sz w:val="24"/>
+          <w:szCs w:val="24"/>
+        </w:rPr>
+        <w:t>JobNexus</w:t>
+      </w:r>
+      <w:proofErr w:type="spellEnd"/>
+      <w:r>
+        <w:rPr>
+          <w:rFonts w:eastAsia="Times New Roman"/>
+          <w:bCs/>
+          <w:sz w:val="24"/>
+          <w:szCs w:val="24"/>
+        </w:rPr>
+        <w:t xml:space="preserve"> commonly used tools in system design are Data Flow </w:t>
+      </w:r>
+      <w:r>
+        <w:rPr>
+          <w:rFonts w:eastAsia="Times New Roman"/>
+          <w:bCs/>
+          <w:sz w:val="24"/>
+          <w:szCs w:val="24"/>
+        </w:rPr>
+        <w:t xml:space="preserve">Diagrams (DFDs) and Flowcharts </w:t>
+      </w:r>
+      <w:r>
+        <w:rPr>
+          <w:rFonts w:eastAsia="Times New Roman"/>
+          <w:bCs/>
+          <w:sz w:val="24"/>
+          <w:szCs w:val="24"/>
+        </w:rPr>
+        <w:t xml:space="preserve">and </w:t>
+      </w:r>
+      <w:proofErr w:type="spellStart"/>
+      <w:r>
+        <w:rPr>
+          <w:rFonts w:eastAsia="Times New Roman"/>
+          <w:bCs/>
+          <w:sz w:val="24"/>
+          <w:szCs w:val="24"/>
+        </w:rPr>
+        <w:t>Er</w:t>
+      </w:r>
+      <w:proofErr w:type="spellEnd"/>
+      <w:r>
+        <w:rPr>
+          <w:rFonts w:eastAsia="Times New Roman"/>
+          <w:bCs/>
+          <w:sz w:val="24"/>
+          <w:szCs w:val="24"/>
+        </w:rPr>
+        <w:t xml:space="preserve"> diagram</w:t>
+      </w:r>
+      <w:r>
         <w:rPr>
           <w:rFonts w:eastAsia="Times New Roman"/>
           <w:b/>
@@ -16924,8 +17005,12 @@
           <w:sz w:val="32"/>
           <w:szCs w:val="32"/>
         </w:rPr>
-      </w:pPr>
-      <w:r>
+        <w:t>.</w:t>
+      </w:r>
+    </w:p>
+    <w:p>
+      <w:pPr>
+        <w:ind w:left="720"/>
         <w:rPr>
           <w:rFonts w:eastAsia="Times New Roman"/>
           <w:b/>
@@ -16933,9 +17018,11 @@
           <w:sz w:val="32"/>
           <w:szCs w:val="32"/>
         </w:rPr>
-        <w:t xml:space="preserve">7.1 </w:t>
-      </w:r>
-      <w:r>
+      </w:pPr>
+    </w:p>
+    <w:p>
+      <w:pPr>
+        <w:ind w:left="720"/>
         <w:rPr>
           <w:rFonts w:eastAsia="Times New Roman"/>
           <w:b/>
@@ -16943,8 +17030,106 @@
           <w:sz w:val="32"/>
           <w:szCs w:val="32"/>
         </w:rPr>
+      </w:pPr>
+      <w:r>
+        <w:rPr>
+          <w:rFonts w:eastAsia="Times New Roman"/>
+          <w:b/>
+          <w:bCs/>
+          <w:sz w:val="32"/>
+          <w:szCs w:val="32"/>
+        </w:rPr>
+        <w:t xml:space="preserve">7.1 </w:t>
+      </w:r>
+      <w:r>
+        <w:rPr>
+          <w:rFonts w:eastAsia="Times New Roman"/>
+          <w:b/>
+          <w:bCs/>
+          <w:sz w:val="32"/>
+          <w:szCs w:val="32"/>
+        </w:rPr>
         <w:t>ER Diagram:</w:t>
       </w:r>
+    </w:p>
+    <w:p>
+      <w:pPr>
+        <w:ind w:left="720"/>
+        <w:rPr>
+          <w:rFonts w:eastAsia="Times New Roman"/>
+          <w:b/>
+          <w:bCs/>
+          <w:sz w:val="32"/>
+          <w:szCs w:val="32"/>
+        </w:rPr>
+      </w:pPr>
+      <w:bookmarkStart w:id="27" w:name="_GoBack"/>
+      <w:bookmarkEnd w:id="27"/>
+    </w:p>
+    <w:p>
+      <w:pPr>
+        <w:ind w:left="720"/>
+        <w:jc w:val="both"/>
+        <w:rPr>
+          <w:rFonts w:eastAsia="Times New Roman"/>
+          <w:bCs/>
+          <w:sz w:val="24"/>
+          <w:szCs w:val="24"/>
+        </w:rPr>
+      </w:pPr>
+      <w:r>
+        <w:rPr>
+          <w:rFonts w:eastAsia="Times New Roman"/>
+          <w:bCs/>
+          <w:sz w:val="24"/>
+          <w:szCs w:val="24"/>
+        </w:rPr>
+        <w:t>An ER diagram shows the relationship among entity sets. An entity set is a group of similar</w:t>
+      </w:r>
+    </w:p>
+    <w:p>
+      <w:pPr>
+        <w:ind w:left="720"/>
+        <w:jc w:val="both"/>
+        <w:rPr>
+          <w:rFonts w:eastAsia="Times New Roman"/>
+          <w:bCs/>
+          <w:sz w:val="24"/>
+          <w:szCs w:val="24"/>
+        </w:rPr>
+      </w:pPr>
+      <w:proofErr w:type="gramStart"/>
+      <w:r>
+        <w:rPr>
+          <w:rFonts w:eastAsia="Times New Roman"/>
+          <w:bCs/>
+          <w:sz w:val="24"/>
+          <w:szCs w:val="24"/>
+        </w:rPr>
+        <w:t>entities</w:t>
+      </w:r>
+      <w:proofErr w:type="gramEnd"/>
+      <w:r>
+        <w:rPr>
+          <w:rFonts w:eastAsia="Times New Roman"/>
+          <w:bCs/>
+          <w:sz w:val="24"/>
+          <w:szCs w:val="24"/>
+        </w:rPr>
+        <w:t xml:space="preserve"> and these entities can have attributes. It helps in understanding the data flow and structure, ensuring efficient database design and data integrity.</w:t>
+      </w:r>
+    </w:p>
+    <w:p>
+      <w:pPr>
+        <w:ind w:left="720"/>
+        <w:jc w:val="both"/>
+        <w:rPr>
+          <w:rFonts w:eastAsia="Times New Roman"/>
+          <w:bCs/>
+          <w:sz w:val="24"/>
+          <w:szCs w:val="24"/>
+        </w:rPr>
+      </w:pPr>
     </w:p>
     <w:p>
       <w:pPr>
@@ -17108,7 +17293,395 @@
           <w:sz w:val="24"/>
           <w:szCs w:val="24"/>
         </w:rPr>
-        <w:t>This ER diagram provides a clear overview of the entities within the Job Nexus application and their relationships, illustrating how users interact with jobs, applications, and categories within the system. It highlights the structure and organization of the database, ensuring that all necessary relationships and attributes are well-defined to support the application's functionality.</w:t>
+        <w:t xml:space="preserve">In </w:t>
+      </w:r>
+      <w:proofErr w:type="spellStart"/>
+      <w:r>
+        <w:rPr>
+          <w:sz w:val="24"/>
+          <w:szCs w:val="24"/>
+        </w:rPr>
+        <w:t>JobNexus</w:t>
+      </w:r>
+      <w:proofErr w:type="spellEnd"/>
+      <w:r>
+        <w:rPr>
+          <w:sz w:val="24"/>
+          <w:szCs w:val="24"/>
+        </w:rPr>
+        <w:t xml:space="preserve">, the given are the </w:t>
+      </w:r>
+      <w:r>
+        <w:rPr>
+          <w:sz w:val="24"/>
+          <w:szCs w:val="24"/>
+        </w:rPr>
+        <w:t>relations:</w:t>
+      </w:r>
+    </w:p>
+    <w:p>
+      <w:pPr>
+        <w:spacing w:line="360" w:lineRule="auto"/>
+        <w:ind w:left="720"/>
+        <w:jc w:val="both"/>
+        <w:rPr>
+          <w:sz w:val="24"/>
+          <w:szCs w:val="24"/>
+        </w:rPr>
+      </w:pPr>
+    </w:p>
+    <w:p>
+      <w:pPr>
+        <w:spacing w:line="360" w:lineRule="auto"/>
+        <w:ind w:left="720"/>
+        <w:jc w:val="both"/>
+        <w:rPr>
+          <w:sz w:val="24"/>
+          <w:szCs w:val="24"/>
+        </w:rPr>
+      </w:pPr>
+    </w:p>
+    <w:p>
+      <w:pPr>
+        <w:spacing w:line="360" w:lineRule="auto"/>
+        <w:ind w:left="720"/>
+        <w:jc w:val="both"/>
+        <w:rPr>
+          <w:b/>
+          <w:sz w:val="24"/>
+          <w:szCs w:val="24"/>
+        </w:rPr>
+      </w:pPr>
+      <w:r>
+        <w:rPr>
+          <w:b/>
+          <w:sz w:val="24"/>
+          <w:szCs w:val="24"/>
+        </w:rPr>
+        <w:lastRenderedPageBreak/>
+        <w:t>Employer Post Job</w:t>
+      </w:r>
+    </w:p>
+    <w:p>
+      <w:pPr>
+        <w:spacing w:line="360" w:lineRule="auto"/>
+        <w:ind w:left="720"/>
+        <w:jc w:val="both"/>
+        <w:rPr>
+          <w:sz w:val="24"/>
+          <w:szCs w:val="24"/>
+        </w:rPr>
+      </w:pPr>
+      <w:r>
+        <w:rPr>
+          <w:sz w:val="24"/>
+          <w:szCs w:val="24"/>
+        </w:rPr>
+        <w:t>Relation: Employer -&gt; Post -&gt; Job</w:t>
+      </w:r>
+    </w:p>
+    <w:p>
+      <w:pPr>
+        <w:spacing w:line="360" w:lineRule="auto"/>
+        <w:ind w:left="720"/>
+        <w:jc w:val="both"/>
+        <w:rPr>
+          <w:sz w:val="24"/>
+          <w:szCs w:val="24"/>
+        </w:rPr>
+      </w:pPr>
+      <w:r>
+        <w:rPr>
+          <w:sz w:val="24"/>
+          <w:szCs w:val="24"/>
+        </w:rPr>
+        <w:t xml:space="preserve">Employers create job listings by filling out job details, which are then stored in the job entity. The </w:t>
+      </w:r>
+      <w:proofErr w:type="spellStart"/>
+      <w:r>
+        <w:rPr>
+          <w:sz w:val="24"/>
+          <w:szCs w:val="24"/>
+        </w:rPr>
+        <w:t>posted_by</w:t>
+      </w:r>
+      <w:proofErr w:type="spellEnd"/>
+      <w:r>
+        <w:rPr>
+          <w:sz w:val="24"/>
+          <w:szCs w:val="24"/>
+        </w:rPr>
+        <w:t xml:space="preserve"> attribute in the job entity links to t</w:t>
+      </w:r>
+      <w:r>
+        <w:rPr>
+          <w:sz w:val="24"/>
+          <w:szCs w:val="24"/>
+        </w:rPr>
+        <w:t>he employer who posted the job.</w:t>
+      </w:r>
+    </w:p>
+    <w:p>
+      <w:pPr>
+        <w:spacing w:line="360" w:lineRule="auto"/>
+        <w:ind w:left="720"/>
+        <w:jc w:val="both"/>
+        <w:rPr>
+          <w:b/>
+          <w:sz w:val="24"/>
+          <w:szCs w:val="24"/>
+        </w:rPr>
+      </w:pPr>
+      <w:r>
+        <w:rPr>
+          <w:b/>
+          <w:sz w:val="24"/>
+          <w:szCs w:val="24"/>
+        </w:rPr>
+        <w:t>Employee Applies Job</w:t>
+      </w:r>
+    </w:p>
+    <w:p>
+      <w:pPr>
+        <w:spacing w:line="360" w:lineRule="auto"/>
+        <w:ind w:left="720"/>
+        <w:jc w:val="both"/>
+        <w:rPr>
+          <w:sz w:val="24"/>
+          <w:szCs w:val="24"/>
+        </w:rPr>
+      </w:pPr>
+      <w:r>
+        <w:rPr>
+          <w:sz w:val="24"/>
+          <w:szCs w:val="24"/>
+        </w:rPr>
+        <w:t>Relation:</w:t>
+      </w:r>
+      <w:r>
+        <w:rPr>
+          <w:sz w:val="24"/>
+          <w:szCs w:val="24"/>
+        </w:rPr>
+        <w:t xml:space="preserve"> Employee -&gt; Apply -&gt; Job</w:t>
+      </w:r>
+    </w:p>
+    <w:p>
+      <w:pPr>
+        <w:spacing w:line="360" w:lineRule="auto"/>
+        <w:ind w:left="720"/>
+        <w:jc w:val="both"/>
+        <w:rPr>
+          <w:sz w:val="24"/>
+          <w:szCs w:val="24"/>
+        </w:rPr>
+      </w:pPr>
+      <w:r>
+        <w:rPr>
+          <w:sz w:val="24"/>
+          <w:szCs w:val="24"/>
+        </w:rPr>
+        <w:t xml:space="preserve">Employees can browse job listings and apply for jobs by submitting their applications. When an employee applies for a job, an entry is created in the applications entity. The applications entity links employee and job through the </w:t>
+      </w:r>
+      <w:proofErr w:type="spellStart"/>
+      <w:r>
+        <w:rPr>
+          <w:sz w:val="24"/>
+          <w:szCs w:val="24"/>
+        </w:rPr>
+        <w:t>applicant_id</w:t>
+      </w:r>
+      <w:proofErr w:type="spellEnd"/>
+      <w:r>
+        <w:rPr>
+          <w:sz w:val="24"/>
+          <w:szCs w:val="24"/>
+        </w:rPr>
+        <w:t xml:space="preserve"> (employee) an</w:t>
+      </w:r>
+      <w:r>
+        <w:rPr>
+          <w:sz w:val="24"/>
+          <w:szCs w:val="24"/>
+        </w:rPr>
+        <w:t xml:space="preserve">d </w:t>
+      </w:r>
+      <w:proofErr w:type="spellStart"/>
+      <w:r>
+        <w:rPr>
+          <w:sz w:val="24"/>
+          <w:szCs w:val="24"/>
+        </w:rPr>
+        <w:t>job_id</w:t>
+      </w:r>
+      <w:proofErr w:type="spellEnd"/>
+      <w:r>
+        <w:rPr>
+          <w:sz w:val="24"/>
+          <w:szCs w:val="24"/>
+        </w:rPr>
+        <w:t xml:space="preserve"> (job) attributes.</w:t>
+      </w:r>
+    </w:p>
+    <w:p>
+      <w:pPr>
+        <w:spacing w:line="360" w:lineRule="auto"/>
+        <w:ind w:left="720"/>
+        <w:jc w:val="both"/>
+        <w:rPr>
+          <w:sz w:val="24"/>
+          <w:szCs w:val="24"/>
+        </w:rPr>
+      </w:pPr>
+    </w:p>
+    <w:p>
+      <w:pPr>
+        <w:spacing w:line="360" w:lineRule="auto"/>
+        <w:ind w:left="720"/>
+        <w:jc w:val="both"/>
+        <w:rPr>
+          <w:b/>
+          <w:sz w:val="24"/>
+          <w:szCs w:val="24"/>
+        </w:rPr>
+      </w:pPr>
+      <w:r>
+        <w:rPr>
+          <w:b/>
+          <w:sz w:val="24"/>
+          <w:szCs w:val="24"/>
+        </w:rPr>
+        <w:t xml:space="preserve">Employee Has </w:t>
+      </w:r>
+      <w:proofErr w:type="spellStart"/>
+      <w:r>
+        <w:rPr>
+          <w:b/>
+          <w:sz w:val="24"/>
+          <w:szCs w:val="24"/>
+        </w:rPr>
+        <w:t>Wishlist</w:t>
+      </w:r>
+      <w:proofErr w:type="spellEnd"/>
+    </w:p>
+    <w:p>
+      <w:pPr>
+        <w:spacing w:line="360" w:lineRule="auto"/>
+        <w:ind w:left="720"/>
+        <w:jc w:val="both"/>
+        <w:rPr>
+          <w:sz w:val="24"/>
+          <w:szCs w:val="24"/>
+        </w:rPr>
+      </w:pPr>
+      <w:r>
+        <w:rPr>
+          <w:sz w:val="24"/>
+          <w:szCs w:val="24"/>
+        </w:rPr>
+        <w:t xml:space="preserve">Relation: Employee -&gt; Has -&gt; </w:t>
+      </w:r>
+      <w:proofErr w:type="spellStart"/>
+      <w:r>
+        <w:rPr>
+          <w:sz w:val="24"/>
+          <w:szCs w:val="24"/>
+        </w:rPr>
+        <w:t>Wishlist</w:t>
+      </w:r>
+      <w:proofErr w:type="spellEnd"/>
+    </w:p>
+    <w:p>
+      <w:pPr>
+        <w:spacing w:line="360" w:lineRule="auto"/>
+        <w:ind w:left="720"/>
+        <w:jc w:val="both"/>
+        <w:rPr>
+          <w:sz w:val="24"/>
+          <w:szCs w:val="24"/>
+        </w:rPr>
+      </w:pPr>
+      <w:r>
+        <w:rPr>
+          <w:sz w:val="24"/>
+          <w:szCs w:val="24"/>
+        </w:rPr>
+        <w:t xml:space="preserve">Employees can add jobs to their </w:t>
+      </w:r>
+      <w:proofErr w:type="spellStart"/>
+      <w:r>
+        <w:rPr>
+          <w:sz w:val="24"/>
+          <w:szCs w:val="24"/>
+        </w:rPr>
+        <w:t>wishlist</w:t>
+      </w:r>
+      <w:proofErr w:type="spellEnd"/>
+      <w:r>
+        <w:rPr>
+          <w:sz w:val="24"/>
+          <w:szCs w:val="24"/>
+        </w:rPr>
+        <w:t xml:space="preserve"> for future reference. The </w:t>
+      </w:r>
+      <w:proofErr w:type="spellStart"/>
+      <w:r>
+        <w:rPr>
+          <w:sz w:val="24"/>
+          <w:szCs w:val="24"/>
+        </w:rPr>
+        <w:t>wishlist</w:t>
+      </w:r>
+      <w:proofErr w:type="spellEnd"/>
+      <w:r>
+        <w:rPr>
+          <w:sz w:val="24"/>
+          <w:szCs w:val="24"/>
+        </w:rPr>
+        <w:t xml:space="preserve"> entity links to the employee through the </w:t>
+      </w:r>
+      <w:proofErr w:type="spellStart"/>
+      <w:r>
+        <w:rPr>
+          <w:sz w:val="24"/>
+          <w:szCs w:val="24"/>
+        </w:rPr>
+        <w:t>employee_id</w:t>
+      </w:r>
+      <w:proofErr w:type="spellEnd"/>
+      <w:r>
+        <w:rPr>
+          <w:sz w:val="24"/>
+          <w:szCs w:val="24"/>
+        </w:rPr>
+        <w:t xml:space="preserve"> attribute and contains </w:t>
+      </w:r>
+      <w:proofErr w:type="spellStart"/>
+      <w:r>
+        <w:rPr>
+          <w:sz w:val="24"/>
+          <w:szCs w:val="24"/>
+        </w:rPr>
+        <w:t>job_detail</w:t>
+      </w:r>
+      <w:proofErr w:type="spellEnd"/>
+    </w:p>
+    <w:p>
+      <w:pPr>
+        <w:spacing w:line="360" w:lineRule="auto"/>
+        <w:ind w:left="720"/>
+        <w:jc w:val="both"/>
+        <w:rPr>
+          <w:sz w:val="24"/>
+          <w:szCs w:val="24"/>
+        </w:rPr>
+      </w:pPr>
+      <w:r>
+        <w:rPr>
+          <w:sz w:val="24"/>
+          <w:szCs w:val="24"/>
+        </w:rPr>
+        <w:t>.</w:t>
       </w:r>
     </w:p>
     <w:p>
@@ -17574,8 +18147,8 @@
           <w:szCs w:val="20"/>
         </w:rPr>
       </w:pPr>
-      <w:bookmarkStart w:id="27" w:name="page18"/>
-      <w:bookmarkEnd w:id="27"/>
+      <w:bookmarkStart w:id="28" w:name="page18"/>
+      <w:bookmarkEnd w:id="28"/>
     </w:p>
     <w:p>
       <w:pPr>
@@ -18195,8 +18768,8 @@
           <w:szCs w:val="28"/>
         </w:rPr>
       </w:pPr>
-      <w:bookmarkStart w:id="28" w:name="page19"/>
-      <w:bookmarkEnd w:id="28"/>
+      <w:bookmarkStart w:id="29" w:name="page19"/>
+      <w:bookmarkEnd w:id="29"/>
       <w:proofErr w:type="gramStart"/>
       <w:r>
         <w:rPr>
@@ -36364,8 +36937,8 @@
           <w:szCs w:val="20"/>
         </w:rPr>
       </w:pPr>
-      <w:bookmarkStart w:id="29" w:name="page45"/>
-      <w:bookmarkEnd w:id="29"/>
+      <w:bookmarkStart w:id="30" w:name="page45"/>
+      <w:bookmarkEnd w:id="30"/>
     </w:p>
     <w:p>
       <w:pPr>
@@ -37554,8 +38127,8 @@
           <w:szCs w:val="20"/>
         </w:rPr>
       </w:pPr>
-      <w:bookmarkStart w:id="30" w:name="page46"/>
-      <w:bookmarkEnd w:id="30"/>
+      <w:bookmarkStart w:id="31" w:name="page46"/>
+      <w:bookmarkEnd w:id="31"/>
     </w:p>
     <w:p>
       <w:pPr>
@@ -38561,8 +39134,6 @@
         </w:rPr>
         <w:t>projects, allowing us to navigate challenges with confidence and innovation.</w:t>
       </w:r>
-      <w:bookmarkStart w:id="31" w:name="_GoBack"/>
-      <w:bookmarkEnd w:id="31"/>
     </w:p>
     <w:p>
       <w:pPr>
@@ -49929,6 +50500,7 @@
     <w:rsid w:val="007225D1"/>
     <w:rsid w:val="00862964"/>
     <w:rsid w:val="00AC0760"/>
+    <w:rsid w:val="00B61ED8"/>
     <w:rsid w:val="00C662FA"/>
     <w:rsid w:val="00C75656"/>
     <w:rsid w:val="00D77A9A"/>
@@ -50692,7 +51264,7 @@
 </file>
 
 <file path=customXml/itemProps1.xml><?xml version="1.0" encoding="utf-8"?>
-<ds:datastoreItem xmlns:ds="http://schemas.openxmlformats.org/officeDocument/2006/customXml" ds:itemID="{298D6CB6-8B48-43D6-8668-E8D5420E242F}">
+<ds:datastoreItem xmlns:ds="http://schemas.openxmlformats.org/officeDocument/2006/customXml" ds:itemID="{DB95501E-C166-4A19-92D8-5F50C06E9E47}">
   <ds:schemaRefs>
     <ds:schemaRef ds:uri="http://schemas.openxmlformats.org/officeDocument/2006/bibliography"/>
   </ds:schemaRefs>

</xml_diff>

<commit_message>
feat: Add user authentication flow with login and registration screens
</commit_message>
<xml_diff>
--- a/Documentations/Final-JobNexus-Working.docx
+++ b/Documentations/Final-JobNexus-Working.docx
@@ -106,76 +106,55 @@
           <w:sz w:val="28"/>
           <w:szCs w:val="28"/>
         </w:rPr>
-        <w:t xml:space="preserve">, </w:t>
-      </w:r>
-      <w:proofErr w:type="spellStart"/>
+        <w:t>, Pokhara Nepal</w:t>
+      </w:r>
+    </w:p>
+    <w:p>
+      <w:pPr>
+        <w:spacing w:before="120" w:after="120" w:line="360" w:lineRule="auto"/>
+        <w:jc w:val="center"/>
+      </w:pPr>
+      <w:r>
+        <w:t xml:space="preserve">Final </w:t>
+      </w:r>
+      <w:r>
+        <w:t xml:space="preserve">Year </w:t>
+      </w:r>
+      <w:r>
+        <w:t>Project Report</w:t>
+      </w:r>
+    </w:p>
+    <w:p>
+      <w:pPr>
+        <w:spacing w:before="120" w:after="120" w:line="360" w:lineRule="auto"/>
+        <w:jc w:val="center"/>
+      </w:pPr>
+      <w:r>
+        <w:t>On</w:t>
+      </w:r>
+    </w:p>
+    <w:p>
+      <w:pPr>
+        <w:spacing w:before="120" w:after="120" w:line="360" w:lineRule="auto"/>
+        <w:jc w:val="center"/>
+        <w:rPr>
+          <w:bCs/>
+          <w:sz w:val="28"/>
+          <w:szCs w:val="24"/>
+        </w:rPr>
+      </w:pPr>
+      <w:bookmarkStart w:id="1" w:name="_Toc52226986"/>
+      <w:bookmarkStart w:id="2" w:name="_Toc52224142"/>
       <w:r>
         <w:rPr>
           <w:b/>
           <w:bCs/>
           <w:sz w:val="28"/>
-          <w:szCs w:val="28"/>
-        </w:rPr>
-        <w:t>Pokhara</w:t>
-      </w:r>
-      <w:proofErr w:type="spellEnd"/>
-      <w:r>
-        <w:rPr>
-          <w:b/>
-          <w:bCs/>
-          <w:sz w:val="28"/>
-          <w:szCs w:val="28"/>
-        </w:rPr>
-        <w:t xml:space="preserve"> Nepal</w:t>
-      </w:r>
-    </w:p>
-    <w:p>
-      <w:pPr>
-        <w:spacing w:before="120" w:after="120" w:line="360" w:lineRule="auto"/>
-        <w:jc w:val="center"/>
-      </w:pPr>
-      <w:r>
-        <w:t xml:space="preserve">Final </w:t>
-      </w:r>
-      <w:r>
-        <w:t xml:space="preserve">Year </w:t>
-      </w:r>
-      <w:r>
-        <w:t>Project Report</w:t>
-      </w:r>
-    </w:p>
-    <w:p>
-      <w:pPr>
-        <w:spacing w:before="120" w:after="120" w:line="360" w:lineRule="auto"/>
-        <w:jc w:val="center"/>
-      </w:pPr>
-      <w:r>
-        <w:t>On</w:t>
-      </w:r>
-    </w:p>
-    <w:p>
-      <w:pPr>
-        <w:spacing w:before="120" w:after="120" w:line="360" w:lineRule="auto"/>
-        <w:jc w:val="center"/>
-        <w:rPr>
-          <w:bCs/>
-          <w:sz w:val="28"/>
-          <w:szCs w:val="24"/>
-        </w:rPr>
-      </w:pPr>
-      <w:bookmarkStart w:id="1" w:name="_Toc52226986"/>
-      <w:bookmarkStart w:id="2" w:name="_Toc52224142"/>
-      <w:r>
-        <w:rPr>
-          <w:b/>
-          <w:bCs/>
-          <w:sz w:val="28"/>
           <w:szCs w:val="24"/>
         </w:rPr>
         <w:t>“</w:t>
       </w:r>
       <w:bookmarkEnd w:id="1"/>
-      <w:proofErr w:type="spellStart"/>
       <w:sdt>
         <w:sdtPr>
           <w:rPr>
@@ -204,7 +183,6 @@
             </w:rPr>
             <w:t>JobNexus</w:t>
           </w:r>
-          <w:proofErr w:type="spellEnd"/>
         </w:sdtContent>
       </w:sdt>
       <w:r>
@@ -450,13 +428,8 @@
           <w:szCs w:val="28"/>
         </w:rPr>
       </w:pPr>
-      <w:proofErr w:type="spellStart"/>
-      <w:r>
-        <w:t>Pokhara</w:t>
-      </w:r>
-      <w:proofErr w:type="spellEnd"/>
-      <w:r>
-        <w:t xml:space="preserve"> University</w:t>
+      <w:r>
+        <w:t>Pokhara University</w:t>
       </w:r>
     </w:p>
     <w:p>
@@ -621,22 +594,12 @@
                   <w:spacing w:before="120" w:after="120" w:line="360" w:lineRule="auto"/>
                   <w:jc w:val="both"/>
                 </w:pPr>
-                <w:proofErr w:type="spellStart"/>
                 <w:r>
-                  <w:t>Akriti</w:t>
-                </w:r>
-                <w:proofErr w:type="spellEnd"/>
-                <w:r>
-                  <w:t xml:space="preserve"> </w:t>
-                </w:r>
-                <w:proofErr w:type="spellStart"/>
-                <w:r>
-                  <w:t>Chapaga</w:t>
+                  <w:t>Akriti Chapaga</w:t>
                 </w:r>
                 <w:r>
                   <w:t>in</w:t>
                 </w:r>
-                <w:proofErr w:type="spellEnd"/>
               </w:p>
             </w:tc>
           </w:sdtContent>
@@ -714,19 +677,9 @@
                 <w:bCs/>
               </w:rPr>
             </w:pPr>
-            <w:proofErr w:type="spellStart"/>
-            <w:r>
-              <w:t>Binaya</w:t>
-            </w:r>
-            <w:proofErr w:type="spellEnd"/>
-            <w:r>
-              <w:t xml:space="preserve"> </w:t>
-            </w:r>
-            <w:proofErr w:type="spellStart"/>
-            <w:r>
-              <w:t>Koirala</w:t>
-            </w:r>
-            <w:proofErr w:type="spellEnd"/>
+            <w:r>
+              <w:t>Binaya Koirala</w:t>
+            </w:r>
           </w:p>
         </w:tc>
         <w:tc>
@@ -859,7 +812,7 @@
           <w:noProof/>
           <w:szCs w:val="24"/>
         </w:rPr>
-        <w:t>28/06/2024</w:t>
+        <w:t>29/06/2024</w:t>
       </w:r>
       <w:r>
         <w:rPr>
@@ -1005,25 +958,23 @@
           <w:sz w:val="23"/>
           <w:szCs w:val="23"/>
         </w:rPr>
-        <w:t xml:space="preserve">We would like to express our gratitude to </w:t>
-      </w:r>
-      <w:proofErr w:type="spellStart"/>
+        <w:t>We would like to express our gratitude to Pokhara University for developing a highly valuable curriculum and enabling us to undertake this project. Furthermore, we exten</w:t>
+      </w:r>
       <w:r>
         <w:rPr>
           <w:rFonts w:eastAsia="Times New Roman"/>
           <w:sz w:val="23"/>
           <w:szCs w:val="23"/>
         </w:rPr>
-        <w:t>Pokhara</w:t>
-      </w:r>
-      <w:proofErr w:type="spellEnd"/>
+        <w:t>d our sin</w:t>
+      </w:r>
       <w:r>
         <w:rPr>
           <w:rFonts w:eastAsia="Times New Roman"/>
           <w:sz w:val="23"/>
           <w:szCs w:val="23"/>
         </w:rPr>
-        <w:t xml:space="preserve"> University for developing a highly valuable curriculum and enabling us to undertake this project. Furthermore, we exten</w:t>
+        <w:t>cere appreciation to LA GRANDEE</w:t>
       </w:r>
       <w:r>
         <w:rPr>
@@ -1031,7 +982,10 @@
           <w:sz w:val="23"/>
           <w:szCs w:val="23"/>
         </w:rPr>
-        <w:t>d our sin</w:t>
+        <w:t xml:space="preserve"> International College, whose assistance has been instrumental in making our project a reality. Without their support, our project would have been unattainable.</w:t>
+      </w:r>
+      <w:r>
+        <w:t xml:space="preserve"> </w:t>
       </w:r>
       <w:r>
         <w:rPr>
@@ -1039,28 +993,8 @@
           <w:sz w:val="23"/>
           <w:szCs w:val="23"/>
         </w:rPr>
-        <w:t>cere appreciation to LA GRANDEE</w:t>
-      </w:r>
-      <w:r>
-        <w:rPr>
-          <w:rFonts w:eastAsia="Times New Roman"/>
-          <w:sz w:val="23"/>
-          <w:szCs w:val="23"/>
-        </w:rPr>
-        <w:t xml:space="preserve"> International College, whose assistance has been instrumental in making our project a reality. Without their support, our project would have been unattainable.</w:t>
-      </w:r>
-      <w:r>
-        <w:t xml:space="preserve"> </w:t>
-      </w:r>
-      <w:r>
-        <w:rPr>
-          <w:rFonts w:eastAsia="Times New Roman"/>
-          <w:sz w:val="23"/>
-          <w:szCs w:val="23"/>
-        </w:rPr>
         <w:t xml:space="preserve">We express our sincere regard to our project supervisor </w:t>
       </w:r>
-      <w:proofErr w:type="spellStart"/>
       <w:r>
         <w:rPr>
           <w:rFonts w:eastAsia="Times New Roman"/>
@@ -1077,9 +1011,16 @@
           <w:sz w:val="23"/>
           <w:szCs w:val="23"/>
         </w:rPr>
-        <w:t>Sunil</w:t>
-      </w:r>
-      <w:proofErr w:type="spellEnd"/>
+        <w:t>Sunil Sapkota,</w:t>
+      </w:r>
+      <w:r>
+        <w:rPr>
+          <w:rFonts w:eastAsia="Times New Roman"/>
+          <w:sz w:val="23"/>
+          <w:szCs w:val="23"/>
+        </w:rPr>
+        <w:t xml:space="preserve"> for his valuable time, guidance, encouragement, support, and cooperation throughout the duration of our project. We would sincerely like to thank </w:t>
+      </w:r>
       <w:r>
         <w:rPr>
           <w:rFonts w:eastAsia="Times New Roman"/>
@@ -1087,59 +1028,22 @@
           <w:sz w:val="23"/>
           <w:szCs w:val="23"/>
         </w:rPr>
-        <w:t xml:space="preserve"> </w:t>
-      </w:r>
-      <w:proofErr w:type="spellStart"/>
-      <w:r>
-        <w:rPr>
-          <w:rFonts w:eastAsia="Times New Roman"/>
-          <w:b/>
+        <w:t>BCA</w:t>
+      </w:r>
+      <w:r>
+        <w:rPr>
+          <w:rFonts w:eastAsia="Times New Roman"/>
           <w:sz w:val="23"/>
           <w:szCs w:val="23"/>
         </w:rPr>
-        <w:t>Sapkota</w:t>
-      </w:r>
-      <w:proofErr w:type="spellEnd"/>
-      <w:r>
-        <w:rPr>
-          <w:rFonts w:eastAsia="Times New Roman"/>
-          <w:b/>
+        <w:t xml:space="preserve"> Department for giving us the opportunity to work on enhancing our technical skills while undergoing this project. This project helped us understand the various parameters involved in the development of a mobile application and the working and integration of frontend along with the backend to create a fully functional mobile application</w:t>
+      </w:r>
+      <w:r>
+        <w:rPr>
+          <w:rFonts w:eastAsia="Times New Roman"/>
           <w:sz w:val="23"/>
           <w:szCs w:val="23"/>
         </w:rPr>
-        <w:t>,</w:t>
-      </w:r>
-      <w:r>
-        <w:rPr>
-          <w:rFonts w:eastAsia="Times New Roman"/>
-          <w:sz w:val="23"/>
-          <w:szCs w:val="23"/>
-        </w:rPr>
-        <w:t xml:space="preserve"> for his valuable time, guidance, encouragement, support, and cooperation throughout the duration of our project. We would sincerely like to thank </w:t>
-      </w:r>
-      <w:r>
-        <w:rPr>
-          <w:rFonts w:eastAsia="Times New Roman"/>
-          <w:b/>
-          <w:sz w:val="23"/>
-          <w:szCs w:val="23"/>
-        </w:rPr>
-        <w:t>BCA</w:t>
-      </w:r>
-      <w:r>
-        <w:rPr>
-          <w:rFonts w:eastAsia="Times New Roman"/>
-          <w:sz w:val="23"/>
-          <w:szCs w:val="23"/>
-        </w:rPr>
-        <w:t xml:space="preserve"> Department for giving us the opportunity to work on enhancing our technical skills while undergoing this project. This project helped us understand the various parameters involved in the development of a mobile application and the working and integration of frontend along with the backend to create a fully functional mobile application</w:t>
-      </w:r>
-      <w:r>
-        <w:rPr>
-          <w:rFonts w:eastAsia="Times New Roman"/>
-          <w:sz w:val="23"/>
-          <w:szCs w:val="23"/>
-        </w:rPr>
         <w:t>.</w:t>
       </w:r>
     </w:p>
@@ -1177,6 +1081,14 @@
           <w:szCs w:val="20"/>
         </w:rPr>
       </w:pPr>
+      <w:r>
+        <w:rPr>
+          <w:rFonts w:eastAsia="Times New Roman"/>
+          <w:sz w:val="24"/>
+          <w:szCs w:val="24"/>
+        </w:rPr>
+        <w:t xml:space="preserve">Akriti </w:t>
+      </w:r>
       <w:proofErr w:type="spellStart"/>
       <w:r>
         <w:rPr>
@@ -1184,7 +1096,7 @@
           <w:sz w:val="24"/>
           <w:szCs w:val="24"/>
         </w:rPr>
-        <w:t>Akriti</w:t>
+        <w:t>Chapgain</w:t>
       </w:r>
       <w:proofErr w:type="spellEnd"/>
       <w:r>
@@ -1195,24 +1107,6 @@
         </w:rPr>
         <w:t xml:space="preserve"> </w:t>
       </w:r>
-      <w:proofErr w:type="spellStart"/>
-      <w:r>
-        <w:rPr>
-          <w:rFonts w:eastAsia="Times New Roman"/>
-          <w:sz w:val="24"/>
-          <w:szCs w:val="24"/>
-        </w:rPr>
-        <w:t>Chapgain</w:t>
-      </w:r>
-      <w:proofErr w:type="spellEnd"/>
-      <w:r>
-        <w:rPr>
-          <w:rFonts w:eastAsia="Times New Roman"/>
-          <w:sz w:val="24"/>
-          <w:szCs w:val="24"/>
-        </w:rPr>
-        <w:t xml:space="preserve"> </w:t>
-      </w:r>
       <w:r>
         <w:rPr>
           <w:rFonts w:eastAsia="Times New Roman"/>
@@ -1255,41 +1149,13 @@
           <w:szCs w:val="20"/>
         </w:rPr>
       </w:pPr>
-      <w:proofErr w:type="spellStart"/>
-      <w:r>
-        <w:rPr>
-          <w:rFonts w:eastAsia="Times New Roman"/>
-          <w:sz w:val="24"/>
-          <w:szCs w:val="24"/>
-        </w:rPr>
-        <w:t>Binaya</w:t>
-      </w:r>
-      <w:proofErr w:type="spellEnd"/>
-      <w:r>
-        <w:rPr>
-          <w:rFonts w:eastAsia="Times New Roman"/>
-          <w:sz w:val="24"/>
-          <w:szCs w:val="24"/>
-        </w:rPr>
-        <w:t xml:space="preserve"> </w:t>
-      </w:r>
-      <w:proofErr w:type="spellStart"/>
-      <w:r>
-        <w:rPr>
-          <w:rFonts w:eastAsia="Times New Roman"/>
-          <w:sz w:val="24"/>
-          <w:szCs w:val="24"/>
-        </w:rPr>
-        <w:t>koirala</w:t>
-      </w:r>
-      <w:proofErr w:type="spellEnd"/>
-      <w:r>
-        <w:rPr>
-          <w:rFonts w:eastAsia="Times New Roman"/>
-          <w:sz w:val="24"/>
-          <w:szCs w:val="24"/>
-        </w:rPr>
-        <w:t xml:space="preserve"> (Registration No: 2019-1-53-0111</w:t>
+      <w:r>
+        <w:rPr>
+          <w:rFonts w:eastAsia="Times New Roman"/>
+          <w:sz w:val="24"/>
+          <w:szCs w:val="24"/>
+        </w:rPr>
+        <w:t>Binaya koirala (Registration No: 2019-1-53-0111</w:t>
       </w:r>
       <w:r>
         <w:rPr>
@@ -1600,7 +1466,6 @@
         </w:rPr>
         <w:t>“</w:t>
       </w:r>
-      <w:proofErr w:type="spellStart"/>
       <w:sdt>
         <w:sdtPr>
           <w:rPr>
@@ -1629,7 +1494,6 @@
             </w:rPr>
             <w:t>JobNexus</w:t>
           </w:r>
-          <w:proofErr w:type="spellEnd"/>
         </w:sdtContent>
       </w:sdt>
       <w:r>
@@ -1700,13 +1564,8 @@
         <w:ind w:left="720"/>
         <w:jc w:val="both"/>
       </w:pPr>
-      <w:proofErr w:type="spellStart"/>
-      <w:r>
-        <w:t>Akriti</w:t>
-      </w:r>
-      <w:proofErr w:type="spellEnd"/>
-      <w:r>
-        <w:t xml:space="preserve"> </w:t>
+      <w:r>
+        <w:t xml:space="preserve">Akriti </w:t>
       </w:r>
       <w:proofErr w:type="spellStart"/>
       <w:r>
@@ -1732,21 +1591,8 @@
           <w:u w:val="single"/>
         </w:rPr>
       </w:pPr>
-      <w:proofErr w:type="spellStart"/>
-      <w:r>
-        <w:t>Binaya</w:t>
-      </w:r>
-      <w:proofErr w:type="spellEnd"/>
-      <w:r>
-        <w:t xml:space="preserve"> </w:t>
-      </w:r>
-      <w:proofErr w:type="spellStart"/>
-      <w:r>
-        <w:t>Koirala</w:t>
-      </w:r>
-      <w:proofErr w:type="spellEnd"/>
-      <w:r>
-        <w:t xml:space="preserve"> (PU Exam Roll no): </w:t>
+      <w:r>
+        <w:t xml:space="preserve">Binaya Koirala (PU Exam Roll no): </w:t>
       </w:r>
       <w:r>
         <w:rPr>
@@ -1786,27 +1632,14 @@
       <w:r>
         <w:t xml:space="preserve">Date: </w:t>
       </w:r>
-      <w:r>
-        <w:fldChar w:fldCharType="begin"/>
-      </w:r>
-      <w:r>
-        <w:instrText xml:space="preserve"> DATE   \* MERGEFORMAT </w:instrText>
-      </w:r>
-      <w:r>
-        <w:fldChar w:fldCharType="separate"/>
-      </w:r>
-      <w:r>
-        <w:rPr>
-          <w:noProof/>
-        </w:rPr>
-        <w:t>6/28/2024</w:t>
-      </w:r>
-      <w:r>
-        <w:rPr>
-          <w:noProof/>
-        </w:rPr>
-        <w:fldChar w:fldCharType="end"/>
-      </w:r>
+      <w:fldSimple w:instr=" DATE   \* MERGEFORMAT ">
+        <w:r>
+          <w:rPr>
+            <w:noProof/>
+          </w:rPr>
+          <w:t>6/29/2024</w:t>
+        </w:r>
+      </w:fldSimple>
     </w:p>
     <w:p>
       <w:pPr>
@@ -2331,7 +2164,6 @@
         </w:rPr>
         <w:t>“</w:t>
       </w:r>
-      <w:proofErr w:type="spellStart"/>
       <w:r>
         <w:rPr>
           <w:rFonts w:eastAsia="Times New Roman"/>
@@ -2339,7 +2171,6 @@
         </w:rPr>
         <w:t>JobNexus</w:t>
       </w:r>
-      <w:proofErr w:type="spellEnd"/>
       <w:r>
         <w:rPr>
           <w:rFonts w:eastAsia="Times New Roman"/>
@@ -2459,37 +2290,17 @@
           <w:b/>
           <w:sz w:val="24"/>
         </w:rPr>
-        <w:t xml:space="preserve"> </w:t>
-      </w:r>
-      <w:proofErr w:type="spellStart"/>
+        <w:t xml:space="preserve"> Akriti </w:t>
+      </w:r>
+      <w:proofErr w:type="gramStart"/>
       <w:r>
         <w:rPr>
           <w:rFonts w:eastAsia="Times New Roman"/>
           <w:b/>
           <w:sz w:val="24"/>
         </w:rPr>
-        <w:t>Akriti</w:t>
-      </w:r>
-      <w:proofErr w:type="spellEnd"/>
-      <w:r>
-        <w:rPr>
-          <w:rFonts w:eastAsia="Times New Roman"/>
-          <w:b/>
-          <w:sz w:val="24"/>
-        </w:rPr>
-        <w:t xml:space="preserve"> </w:t>
-      </w:r>
-      <w:proofErr w:type="spellStart"/>
-      <w:proofErr w:type="gramStart"/>
-      <w:r>
-        <w:rPr>
-          <w:rFonts w:eastAsia="Times New Roman"/>
-          <w:b/>
-          <w:sz w:val="24"/>
-        </w:rPr>
         <w:t>Chapagain</w:t>
       </w:r>
-      <w:proofErr w:type="spellEnd"/>
       <w:r>
         <w:rPr>
           <w:rFonts w:eastAsia="Times New Roman"/>
@@ -2527,7 +2338,6 @@
         </w:rPr>
         <w:t xml:space="preserve"> </w:t>
       </w:r>
-      <w:proofErr w:type="spellStart"/>
       <w:r>
         <w:rPr>
           <w:rFonts w:eastAsia="Times New Roman"/>
@@ -2535,107 +2345,67 @@
           <w:spacing w:val="1"/>
           <w:sz w:val="24"/>
         </w:rPr>
-        <w:t>Binaya</w:t>
-      </w:r>
-      <w:proofErr w:type="spellEnd"/>
+        <w:t xml:space="preserve">Binaya Koirala </w:t>
+      </w:r>
+      <w:r>
+        <w:rPr>
+          <w:rFonts w:eastAsia="Times New Roman"/>
+          <w:sz w:val="24"/>
+        </w:rPr>
+        <w:t>during 8</w:t>
+      </w:r>
+      <w:r>
+        <w:rPr>
+          <w:rFonts w:eastAsia="Times New Roman"/>
+          <w:sz w:val="24"/>
+          <w:vertAlign w:val="superscript"/>
+        </w:rPr>
+        <w:t>th</w:t>
+      </w:r>
+      <w:r>
+        <w:rPr>
+          <w:rFonts w:eastAsia="Times New Roman"/>
+          <w:sz w:val="24"/>
+        </w:rPr>
+        <w:t xml:space="preserve"> Semester in partial fulfillment of the requirements for the degree</w:t>
+      </w:r>
+      <w:r>
+        <w:rPr>
+          <w:rFonts w:eastAsia="Times New Roman"/>
+          <w:spacing w:val="-57"/>
+          <w:sz w:val="24"/>
+        </w:rPr>
+        <w:t xml:space="preserve"> </w:t>
+      </w:r>
+      <w:r>
+        <w:rPr>
+          <w:rFonts w:eastAsia="Times New Roman"/>
+          <w:sz w:val="24"/>
+        </w:rPr>
+        <w:t xml:space="preserve">of </w:t>
+      </w:r>
       <w:r>
         <w:rPr>
           <w:rFonts w:eastAsia="Times New Roman"/>
           <w:b/>
-          <w:spacing w:val="1"/>
-          <w:sz w:val="24"/>
-        </w:rPr>
-        <w:t xml:space="preserve"> </w:t>
-      </w:r>
-      <w:proofErr w:type="spellStart"/>
+          <w:sz w:val="24"/>
+        </w:rPr>
+        <w:t xml:space="preserve">BCA </w:t>
+      </w:r>
+      <w:r>
+        <w:rPr>
+          <w:rFonts w:eastAsia="Times New Roman"/>
+          <w:sz w:val="24"/>
+        </w:rPr>
+        <w:t xml:space="preserve">under </w:t>
+      </w:r>
       <w:r>
         <w:rPr>
           <w:rFonts w:eastAsia="Times New Roman"/>
           <w:b/>
-          <w:spacing w:val="1"/>
-          <w:sz w:val="24"/>
-        </w:rPr>
-        <w:t>Koirala</w:t>
-      </w:r>
-      <w:proofErr w:type="spellEnd"/>
-      <w:r>
-        <w:rPr>
-          <w:rFonts w:eastAsia="Times New Roman"/>
-          <w:b/>
-          <w:spacing w:val="1"/>
-          <w:sz w:val="24"/>
-        </w:rPr>
-        <w:t xml:space="preserve"> </w:t>
-      </w:r>
-      <w:r>
-        <w:rPr>
-          <w:rFonts w:eastAsia="Times New Roman"/>
-          <w:sz w:val="24"/>
-        </w:rPr>
-        <w:t>during 8</w:t>
-      </w:r>
-      <w:r>
-        <w:rPr>
-          <w:rFonts w:eastAsia="Times New Roman"/>
-          <w:sz w:val="24"/>
-          <w:vertAlign w:val="superscript"/>
-        </w:rPr>
-        <w:t>th</w:t>
-      </w:r>
-      <w:r>
-        <w:rPr>
-          <w:rFonts w:eastAsia="Times New Roman"/>
-          <w:sz w:val="24"/>
-        </w:rPr>
-        <w:t xml:space="preserve"> Semester in partial fulfillment of the requirements for the degree</w:t>
-      </w:r>
-      <w:r>
-        <w:rPr>
-          <w:rFonts w:eastAsia="Times New Roman"/>
-          <w:spacing w:val="-57"/>
-          <w:sz w:val="24"/>
-        </w:rPr>
-        <w:t xml:space="preserve"> </w:t>
-      </w:r>
-      <w:r>
-        <w:rPr>
-          <w:rFonts w:eastAsia="Times New Roman"/>
-          <w:sz w:val="24"/>
-        </w:rPr>
-        <w:t xml:space="preserve">of </w:t>
-      </w:r>
-      <w:r>
-        <w:rPr>
-          <w:rFonts w:eastAsia="Times New Roman"/>
-          <w:b/>
-          <w:sz w:val="24"/>
-        </w:rPr>
-        <w:t xml:space="preserve">BCA </w:t>
-      </w:r>
-      <w:r>
-        <w:rPr>
-          <w:rFonts w:eastAsia="Times New Roman"/>
-          <w:sz w:val="24"/>
-        </w:rPr>
-        <w:t xml:space="preserve">under </w:t>
-      </w:r>
-      <w:proofErr w:type="spellStart"/>
-      <w:r>
-        <w:rPr>
-          <w:rFonts w:eastAsia="Times New Roman"/>
-          <w:b/>
-          <w:sz w:val="24"/>
-        </w:rPr>
-        <w:t>Pokhara</w:t>
-      </w:r>
-      <w:proofErr w:type="spellEnd"/>
-      <w:r>
-        <w:rPr>
-          <w:rFonts w:eastAsia="Times New Roman"/>
-          <w:b/>
-          <w:sz w:val="24"/>
-        </w:rPr>
-        <w:t xml:space="preserve"> University </w:t>
+          <w:sz w:val="24"/>
+        </w:rPr>
+        <w:t xml:space="preserve">Pokhara University </w:t>
       </w:r>
       <w:r>
         <w:rPr>
@@ -2892,18 +2662,8 @@
           <w:b/>
           <w:sz w:val="24"/>
         </w:rPr>
-        <w:t xml:space="preserve">Mr. Sunil </w:t>
-      </w:r>
-      <w:proofErr w:type="spellStart"/>
-      <w:r>
-        <w:rPr>
-          <w:rFonts w:eastAsia="Times New Roman"/>
-          <w:b/>
-          <w:sz w:val="24"/>
-        </w:rPr>
-        <w:t>Sapkota</w:t>
-      </w:r>
-      <w:proofErr w:type="spellEnd"/>
+        <w:t>Mr. Sunil Sapkota</w:t>
+      </w:r>
       <w:r>
         <w:rPr>
           <w:rFonts w:eastAsia="Times New Roman"/>
@@ -2970,7 +2730,7 @@
           <w:noProof/>
           <w:sz w:val="24"/>
         </w:rPr>
-        <w:t>6/28/2024</w:t>
+        <w:t>6/29/2024</w:t>
       </w:r>
       <w:r>
         <w:rPr>
@@ -3413,18 +3173,8 @@
           <w:sz w:val="24"/>
           <w:szCs w:val="24"/>
         </w:rPr>
-        <w:t xml:space="preserve"> </w:t>
-      </w:r>
-      <w:proofErr w:type="spellStart"/>
-      <w:r>
-        <w:rPr>
-          <w:rFonts w:eastAsia="Times New Roman"/>
-          <w:sz w:val="24"/>
-          <w:szCs w:val="24"/>
-        </w:rPr>
-        <w:t>JobNexus</w:t>
-      </w:r>
-      <w:proofErr w:type="spellEnd"/>
+        <w:t xml:space="preserve"> JobNexus</w:t>
+      </w:r>
       <w:r>
         <w:rPr>
           <w:rFonts w:eastAsia="Times New Roman"/>
@@ -3449,25 +3199,7 @@
           <w:sz w:val="24"/>
           <w:szCs w:val="24"/>
         </w:rPr>
-        <w:t xml:space="preserve"> as project in partial fulfillment of the requirements for the degree of BCA under </w:t>
-      </w:r>
-      <w:proofErr w:type="spellStart"/>
-      <w:r>
-        <w:rPr>
-          <w:rFonts w:eastAsia="Times New Roman"/>
-          <w:sz w:val="24"/>
-          <w:szCs w:val="24"/>
-        </w:rPr>
-        <w:t>Pokhara</w:t>
-      </w:r>
-      <w:proofErr w:type="spellEnd"/>
-      <w:r>
-        <w:rPr>
-          <w:rFonts w:eastAsia="Times New Roman"/>
-          <w:sz w:val="24"/>
-          <w:szCs w:val="24"/>
-        </w:rPr>
-        <w:t xml:space="preserve"> University.</w:t>
+        <w:t xml:space="preserve"> as project in partial fulfillment of the requirements for the degree of BCA under Pokhara University.</w:t>
       </w:r>
     </w:p>
     <w:p>
@@ -4911,20 +4643,8 @@
           <w:sz w:val="23"/>
           <w:szCs w:val="23"/>
         </w:rPr>
-        <w:t xml:space="preserve">. Sunil </w:t>
-      </w:r>
-      <w:proofErr w:type="spellStart"/>
-      <w:r>
-        <w:rPr>
-          <w:rFonts w:eastAsia="Times New Roman"/>
-          <w:b/>
-          <w:bCs/>
-          <w:sz w:val="23"/>
-          <w:szCs w:val="23"/>
-        </w:rPr>
-        <w:t>Sapkota</w:t>
-      </w:r>
-      <w:proofErr w:type="spellEnd"/>
+        <w:t>. Sunil Sapkota</w:t>
+      </w:r>
     </w:p>
     <w:p>
       <w:pPr>
@@ -8484,14 +8204,12 @@
                 <w:sz w:val="24"/>
               </w:rPr>
             </w:pPr>
-            <w:proofErr w:type="spellStart"/>
             <w:r>
               <w:rPr>
                 <w:sz w:val="24"/>
               </w:rPr>
               <w:t>Pokhara</w:t>
             </w:r>
-            <w:proofErr w:type="spellEnd"/>
             <w:r>
               <w:rPr>
                 <w:spacing w:val="-3"/>
@@ -9978,15 +9696,7 @@
         <w:jc w:val="both"/>
       </w:pPr>
       <w:r>
-        <w:t>The purpose of the "</w:t>
-      </w:r>
-      <w:proofErr w:type="spellStart"/>
-      <w:r>
-        <w:t>JobNexus</w:t>
-      </w:r>
-      <w:proofErr w:type="spellEnd"/>
-      <w:r>
-        <w:t>" project is to develop a comprehensive job portal application that addresses these challenges by providing a seamless platform for job seekers and employers to connect.</w:t>
+        <w:t>The purpose of the "JobNexus" project is to develop a comprehensive job portal application that addresses these challenges by providing a seamless platform for job seekers and employers to connect.</w:t>
       </w:r>
     </w:p>
     <w:p>
@@ -9997,23 +9707,37 @@
       </w:pPr>
       <w:r>
         <w:lastRenderedPageBreak/>
-        <w:t>The significance of "</w:t>
-      </w:r>
-      <w:proofErr w:type="spellStart"/>
-      <w:r>
-        <w:t>JobNexus</w:t>
-      </w:r>
-      <w:proofErr w:type="spellEnd"/>
-      <w:r>
-        <w:t>" lies in its potential to revolutionize the job search process in Nepal. By addressing the gaps in the current job market, the application promotes economic empowerment and inclusivity. Job seekers from various backgrounds, including those in rural areas and with minimal skills, will have better access to job opportunities. Employers will benefit from an efficient recruitment process, finding suitable candidates more effectively. Overall, "</w:t>
-      </w:r>
-      <w:proofErr w:type="spellStart"/>
-      <w:r>
-        <w:t>JobNexus</w:t>
-      </w:r>
-      <w:proofErr w:type="spellEnd"/>
-      <w:r>
-        <w:t>" aims to create a more dynamic and interactive job market, fostering growth and development in the Nepalese economy.</w:t>
+        <w:t>The significance of "JobNexus" lies in its potential to revolutionize the job search process in Nepal. By addressing the gaps in the current job market, the application promotes economic empowerment and inclusivity. Job seekers from various backgrounds, including those in rural areas and with minimal skills, will have better access to job opportunities. Employers will benefit from an efficient recruitment process, finding suitable candidates more effectively. Overall, "JobNexus" aims to create a more dynamic and interactive job market, fostering growth and development in the Nepalese economy.</w:t>
+      </w:r>
+    </w:p>
+    <w:p>
+      <w:pPr>
+        <w:spacing w:line="360" w:lineRule="auto"/>
+        <w:jc w:val="both"/>
+        <w:rPr>
+          <w:sz w:val="24"/>
+          <w:szCs w:val="24"/>
+        </w:rPr>
+      </w:pPr>
+    </w:p>
+    <w:p>
+      <w:pPr>
+        <w:spacing w:line="360" w:lineRule="auto"/>
+        <w:jc w:val="both"/>
+        <w:rPr>
+          <w:sz w:val="24"/>
+          <w:szCs w:val="24"/>
+        </w:rPr>
+      </w:pPr>
+    </w:p>
+    <w:p>
+      <w:pPr>
+        <w:pStyle w:val="NormalWeb"/>
+        <w:spacing w:line="360" w:lineRule="auto"/>
+        <w:jc w:val="both"/>
+      </w:pPr>
+      <w:r>
+        <w:t>The significance of "JobNexus" lies in its potential to revolutionize the job search process in Nepal. By addressing the gaps in the current job market, the application promotes economic empowerment and inclusivity. Job seekers from various backgrounds, including those in rural areas and with minimal skills, will have better access to job opportunities. Employers will benefit from an efficient recruitment process, finding suitable candidates more effectively. Overall, "JobNexus" aims to create a more dynamic and interactive job market, fostering growth and development in the Nepalese economy.</w:t>
       </w:r>
     </w:p>
     <w:p>
@@ -10032,6 +9756,8 @@
           </w:cols>
         </w:sectPr>
       </w:pPr>
+      <w:bookmarkStart w:id="21" w:name="_GoBack"/>
+      <w:bookmarkEnd w:id="21"/>
     </w:p>
     <w:p>
       <w:pPr>
@@ -10086,8 +9812,8 @@
           <w:szCs w:val="20"/>
         </w:rPr>
       </w:pPr>
-      <w:bookmarkStart w:id="21" w:name="page12"/>
-      <w:bookmarkEnd w:id="21"/>
+      <w:bookmarkStart w:id="22" w:name="page12"/>
+      <w:bookmarkEnd w:id="22"/>
     </w:p>
     <w:p>
       <w:pPr>
@@ -10678,8 +10404,8 @@
           <w:szCs w:val="20"/>
         </w:rPr>
       </w:pPr>
-      <w:bookmarkStart w:id="22" w:name="page13"/>
-      <w:bookmarkEnd w:id="22"/>
+      <w:bookmarkStart w:id="23" w:name="page13"/>
+      <w:bookmarkEnd w:id="23"/>
     </w:p>
     <w:p>
       <w:pPr>
@@ -10695,14 +10421,14 @@
           <w:rFonts w:cs="Times New Roman"/>
         </w:rPr>
       </w:pPr>
-      <w:bookmarkStart w:id="23" w:name="_Toc165304875"/>
+      <w:bookmarkStart w:id="24" w:name="_Toc165304875"/>
       <w:r>
         <w:rPr>
           <w:rFonts w:cs="Times New Roman"/>
         </w:rPr>
         <w:t>OBJECTIVES</w:t>
       </w:r>
-      <w:bookmarkEnd w:id="23"/>
+      <w:bookmarkEnd w:id="24"/>
     </w:p>
     <w:p>
       <w:pPr>
@@ -11008,8 +10734,8 @@
       </w:pPr>
     </w:p>
     <w:p>
-      <w:bookmarkStart w:id="24" w:name="page14"/>
-      <w:bookmarkEnd w:id="24"/>
+      <w:bookmarkStart w:id="25" w:name="page14"/>
+      <w:bookmarkEnd w:id="25"/>
     </w:p>
     <w:p>
       <w:pPr>
@@ -13467,7 +13193,6 @@
         </w:rPr>
         <w:t xml:space="preserve"> </w:t>
       </w:r>
-      <w:proofErr w:type="spellStart"/>
       <w:r>
         <w:rPr>
           <w:spacing w:val="-1"/>
@@ -13476,7 +13201,6 @@
         </w:rPr>
         <w:t>JobNexus</w:t>
       </w:r>
-      <w:proofErr w:type="spellEnd"/>
       <w:r>
         <w:rPr>
           <w:spacing w:val="-1"/>
@@ -13900,25 +13624,7 @@
           <w:sz w:val="24"/>
           <w:szCs w:val="24"/>
         </w:rPr>
-        <w:t xml:space="preserve">Integration with </w:t>
-      </w:r>
-      <w:proofErr w:type="spellStart"/>
-      <w:r>
-        <w:rPr>
-          <w:rFonts w:eastAsia="Times New Roman"/>
-          <w:sz w:val="24"/>
-          <w:szCs w:val="24"/>
-        </w:rPr>
-        <w:t>GitHub</w:t>
-      </w:r>
-      <w:proofErr w:type="spellEnd"/>
-      <w:r>
-        <w:rPr>
-          <w:rFonts w:eastAsia="Times New Roman"/>
-          <w:sz w:val="24"/>
-          <w:szCs w:val="24"/>
-        </w:rPr>
-        <w:t xml:space="preserve"> should be set up for version control, collaboration, and </w:t>
+        <w:t xml:space="preserve">Integration with GitHub should be set up for version control, collaboration, and </w:t>
       </w:r>
       <w:r>
         <w:rPr>
@@ -13934,25 +13640,7 @@
           <w:sz w:val="24"/>
           <w:szCs w:val="24"/>
         </w:rPr>
-        <w:t xml:space="preserve">automated CI/CD workflows using </w:t>
-      </w:r>
-      <w:proofErr w:type="spellStart"/>
-      <w:r>
-        <w:rPr>
-          <w:rFonts w:eastAsia="Times New Roman"/>
-          <w:sz w:val="24"/>
-          <w:szCs w:val="24"/>
-        </w:rPr>
-        <w:t>GitHub</w:t>
-      </w:r>
-      <w:proofErr w:type="spellEnd"/>
-      <w:r>
-        <w:rPr>
-          <w:rFonts w:eastAsia="Times New Roman"/>
-          <w:sz w:val="24"/>
-          <w:szCs w:val="24"/>
-        </w:rPr>
-        <w:t xml:space="preserve"> Actions.</w:t>
+        <w:t>automated CI/CD workflows using GitHub Actions.</w:t>
       </w:r>
     </w:p>
     <w:p>
@@ -14002,8 +13690,8 @@
           <w:szCs w:val="23"/>
         </w:rPr>
       </w:pPr>
-      <w:bookmarkStart w:id="25" w:name="page21"/>
-      <w:bookmarkEnd w:id="25"/>
+      <w:bookmarkStart w:id="26" w:name="page21"/>
+      <w:bookmarkEnd w:id="26"/>
       <w:r>
         <w:rPr>
           <w:rFonts w:eastAsia="Times New Roman"/>
@@ -14489,13 +14177,8 @@
         </w:numPr>
         <w:spacing w:before="100" w:beforeAutospacing="1" w:after="100" w:afterAutospacing="1" w:line="360" w:lineRule="auto"/>
       </w:pPr>
-      <w:proofErr w:type="spellStart"/>
-      <w:r>
-        <w:t>GitHub</w:t>
-      </w:r>
-      <w:proofErr w:type="spellEnd"/>
-      <w:r>
-        <w:t xml:space="preserve"> (platform for collaboration and code hosting)</w:t>
+      <w:r>
+        <w:t>GitHub (platform for collaboration and code hosting)</w:t>
       </w:r>
     </w:p>
     <w:p>
@@ -16893,8 +16576,8 @@
           <w:szCs w:val="20"/>
         </w:rPr>
       </w:pPr>
-      <w:bookmarkStart w:id="26" w:name="page17"/>
-      <w:bookmarkEnd w:id="26"/>
+      <w:bookmarkStart w:id="27" w:name="page17"/>
+      <w:bookmarkEnd w:id="27"/>
     </w:p>
     <w:p>
       <w:pPr>
@@ -16937,27 +16620,7 @@
           <w:sz w:val="24"/>
           <w:szCs w:val="24"/>
         </w:rPr>
-        <w:t xml:space="preserve">System design is the process of defining and organizing the components and interactions of a system to fulfill specific requirements. It involves creating a blueprint or plan that outlines how the system will function and how its various parts will work together. In </w:t>
-      </w:r>
-      <w:proofErr w:type="spellStart"/>
-      <w:r>
-        <w:rPr>
-          <w:rFonts w:eastAsia="Times New Roman"/>
-          <w:bCs/>
-          <w:sz w:val="24"/>
-          <w:szCs w:val="24"/>
-        </w:rPr>
-        <w:t>JobNexus</w:t>
-      </w:r>
-      <w:proofErr w:type="spellEnd"/>
-      <w:r>
-        <w:rPr>
-          <w:rFonts w:eastAsia="Times New Roman"/>
-          <w:bCs/>
-          <w:sz w:val="24"/>
-          <w:szCs w:val="24"/>
-        </w:rPr>
-        <w:t xml:space="preserve"> commonly used tools in system design are Data Flow </w:t>
+        <w:t xml:space="preserve">System design is the process of defining and organizing the components and interactions of a system to fulfill specific requirements. It involves creating a blueprint or plan that outlines how the system will function and how its various parts will work together. In JobNexus commonly used tools in system design are Data Flow </w:t>
       </w:r>
       <w:r>
         <w:rPr>
@@ -17063,8 +16726,6 @@
           <w:szCs w:val="32"/>
         </w:rPr>
       </w:pPr>
-      <w:bookmarkStart w:id="27" w:name="_GoBack"/>
-      <w:bookmarkEnd w:id="27"/>
     </w:p>
     <w:p>
       <w:pPr>
@@ -17293,23 +16954,7 @@
           <w:sz w:val="24"/>
           <w:szCs w:val="24"/>
         </w:rPr>
-        <w:t xml:space="preserve">In </w:t>
-      </w:r>
-      <w:proofErr w:type="spellStart"/>
-      <w:r>
-        <w:rPr>
-          <w:sz w:val="24"/>
-          <w:szCs w:val="24"/>
-        </w:rPr>
-        <w:t>JobNexus</w:t>
-      </w:r>
-      <w:proofErr w:type="spellEnd"/>
-      <w:r>
-        <w:rPr>
-          <w:sz w:val="24"/>
-          <w:szCs w:val="24"/>
-        </w:rPr>
-        <w:t xml:space="preserve">, the given are the </w:t>
+        <w:t xml:space="preserve">In JobNexus, the given are the </w:t>
       </w:r>
       <w:r>
         <w:rPr>
@@ -17551,18 +17196,8 @@
           <w:sz w:val="24"/>
           <w:szCs w:val="24"/>
         </w:rPr>
-        <w:t xml:space="preserve">Employee Has </w:t>
-      </w:r>
-      <w:proofErr w:type="spellStart"/>
-      <w:r>
-        <w:rPr>
-          <w:b/>
-          <w:sz w:val="24"/>
-          <w:szCs w:val="24"/>
-        </w:rPr>
-        <w:t>Wishlist</w:t>
-      </w:r>
-      <w:proofErr w:type="spellEnd"/>
+        <w:t>Employee Has Wishlist</w:t>
+      </w:r>
     </w:p>
     <w:p>
       <w:pPr>
@@ -17579,17 +17214,8 @@
           <w:sz w:val="24"/>
           <w:szCs w:val="24"/>
         </w:rPr>
-        <w:t xml:space="preserve">Relation: Employee -&gt; Has -&gt; </w:t>
-      </w:r>
-      <w:proofErr w:type="spellStart"/>
-      <w:r>
-        <w:rPr>
-          <w:sz w:val="24"/>
-          <w:szCs w:val="24"/>
-        </w:rPr>
-        <w:t>Wishlist</w:t>
-      </w:r>
-      <w:proofErr w:type="spellEnd"/>
+        <w:t>Relation: Employee -&gt; Has -&gt; Wishlist</w:t>
+      </w:r>
     </w:p>
     <w:p>
       <w:pPr>
@@ -19075,13 +18701,8 @@
         <w:t xml:space="preserve">of </w:t>
       </w:r>
       <w:r>
-        <w:t xml:space="preserve"> </w:t>
-      </w:r>
-      <w:proofErr w:type="spellStart"/>
-      <w:r>
-        <w:t>JobNexus</w:t>
-      </w:r>
-      <w:proofErr w:type="spellEnd"/>
+        <w:t xml:space="preserve"> JobNexus</w:t>
+      </w:r>
       <w:proofErr w:type="gramEnd"/>
       <w:r>
         <w:t xml:space="preserve"> using the Agile model </w:t>
@@ -19683,13 +19304,8 @@
         <w:t xml:space="preserve"> model for</w:t>
       </w:r>
       <w:r>
-        <w:t xml:space="preserve"> </w:t>
-      </w:r>
-      <w:proofErr w:type="spellStart"/>
-      <w:r>
-        <w:t>JobNexus</w:t>
-      </w:r>
-      <w:proofErr w:type="spellEnd"/>
+        <w:t xml:space="preserve"> JobNexus</w:t>
+      </w:r>
       <w:r>
         <w:t xml:space="preserve"> was a collaborative and adaptive journey. Through effective sprint</w:t>
       </w:r>
@@ -20514,19 +20130,11 @@
                 <w:sz w:val="24"/>
               </w:rPr>
             </w:pPr>
-            <w:proofErr w:type="spellStart"/>
-            <w:r>
-              <w:rPr>
-                <w:sz w:val="24"/>
-              </w:rPr>
-              <w:t>Akriti</w:t>
-            </w:r>
-            <w:proofErr w:type="spellEnd"/>
-            <w:r>
-              <w:rPr>
-                <w:sz w:val="24"/>
-              </w:rPr>
-              <w:t xml:space="preserve"> </w:t>
+            <w:r>
+              <w:rPr>
+                <w:sz w:val="24"/>
+              </w:rPr>
+              <w:t xml:space="preserve">Akriti </w:t>
             </w:r>
             <w:proofErr w:type="spellStart"/>
             <w:r>
@@ -20667,28 +20275,12 @@
                 <w:sz w:val="24"/>
               </w:rPr>
             </w:pPr>
-            <w:proofErr w:type="spellStart"/>
-            <w:r>
-              <w:rPr>
-                <w:sz w:val="24"/>
-              </w:rPr>
-              <w:t>Binaya</w:t>
-            </w:r>
-            <w:proofErr w:type="spellEnd"/>
-            <w:r>
-              <w:rPr>
-                <w:sz w:val="24"/>
-              </w:rPr>
-              <w:t xml:space="preserve"> </w:t>
-            </w:r>
-            <w:proofErr w:type="spellStart"/>
-            <w:r>
-              <w:rPr>
-                <w:sz w:val="24"/>
-              </w:rPr>
-              <w:t>Koirala</w:t>
-            </w:r>
-            <w:proofErr w:type="spellEnd"/>
+            <w:r>
+              <w:rPr>
+                <w:sz w:val="24"/>
+              </w:rPr>
+              <w:t>Binaya Koirala</w:t>
+            </w:r>
           </w:p>
         </w:tc>
         <w:tc>
@@ -21946,37 +21538,12 @@
                 <w:szCs w:val="24"/>
               </w:rPr>
             </w:pPr>
-            <w:proofErr w:type="spellStart"/>
-            <w:r>
-              <w:rPr>
-                <w:sz w:val="24"/>
-                <w:szCs w:val="24"/>
-              </w:rPr>
-              <w:t>Akriti</w:t>
-            </w:r>
-            <w:proofErr w:type="spellEnd"/>
-            <w:r>
-              <w:rPr>
-                <w:sz w:val="24"/>
-                <w:szCs w:val="24"/>
-              </w:rPr>
-              <w:t xml:space="preserve"> </w:t>
-            </w:r>
-            <w:proofErr w:type="spellStart"/>
-            <w:r>
-              <w:rPr>
-                <w:sz w:val="24"/>
-                <w:szCs w:val="24"/>
-              </w:rPr>
-              <w:t>Chapagain</w:t>
-            </w:r>
-            <w:proofErr w:type="spellEnd"/>
-            <w:r>
-              <w:rPr>
-                <w:sz w:val="24"/>
-                <w:szCs w:val="24"/>
-              </w:rPr>
-              <w:t xml:space="preserve"> </w:t>
+            <w:r>
+              <w:rPr>
+                <w:sz w:val="24"/>
+                <w:szCs w:val="24"/>
+              </w:rPr>
+              <w:t xml:space="preserve">Akriti Chapagain </w:t>
             </w:r>
           </w:p>
         </w:tc>
@@ -21992,31 +21559,13 @@
                 <w:szCs w:val="24"/>
               </w:rPr>
             </w:pPr>
-            <w:proofErr w:type="spellStart"/>
-            <w:r>
-              <w:rPr>
-                <w:sz w:val="24"/>
-                <w:szCs w:val="24"/>
-              </w:rPr>
-              <w:t>Binaya</w:t>
-            </w:r>
-            <w:proofErr w:type="spellEnd"/>
-            <w:r>
-              <w:rPr>
-                <w:sz w:val="24"/>
-                <w:szCs w:val="24"/>
-              </w:rPr>
-              <w:t xml:space="preserve"> </w:t>
-            </w:r>
-            <w:proofErr w:type="spellStart"/>
-            <w:r>
-              <w:rPr>
-                <w:sz w:val="24"/>
-                <w:szCs w:val="24"/>
-              </w:rPr>
-              <w:t>Koirala</w:t>
-            </w:r>
-            <w:proofErr w:type="spellEnd"/>
+            <w:r>
+              <w:rPr>
+                <w:sz w:val="24"/>
+                <w:szCs w:val="24"/>
+              </w:rPr>
+              <w:t>Binaya Koirala</w:t>
+            </w:r>
           </w:p>
         </w:tc>
         <w:tc>
@@ -22215,24 +21764,14 @@
                 <w:szCs w:val="24"/>
               </w:rPr>
             </w:pPr>
-            <w:proofErr w:type="spellStart"/>
             <w:r>
               <w:rPr>
                 <w:sz w:val="24"/>
                 <w:szCs w:val="24"/>
               </w:rPr>
               <w:lastRenderedPageBreak/>
-              <w:t>Akriti</w:t>
-            </w:r>
-            <w:proofErr w:type="spellEnd"/>
-            <w:r>
-              <w:rPr>
-                <w:sz w:val="24"/>
-                <w:szCs w:val="24"/>
-              </w:rPr>
-              <w:t xml:space="preserve"> </w:t>
-            </w:r>
-            <w:proofErr w:type="spellStart"/>
+              <w:t xml:space="preserve">Akriti </w:t>
+            </w:r>
             <w:r>
               <w:rPr>
                 <w:sz w:val="24"/>
@@ -22241,7 +21780,6 @@
               <w:lastRenderedPageBreak/>
               <w:t>Chapagain</w:t>
             </w:r>
-            <w:proofErr w:type="spellEnd"/>
           </w:p>
         </w:tc>
         <w:tc>
@@ -22256,24 +21794,14 @@
                 <w:szCs w:val="24"/>
               </w:rPr>
             </w:pPr>
-            <w:proofErr w:type="spellStart"/>
             <w:r>
               <w:rPr>
                 <w:sz w:val="24"/>
                 <w:szCs w:val="24"/>
               </w:rPr>
               <w:lastRenderedPageBreak/>
-              <w:t>Binaya</w:t>
-            </w:r>
-            <w:proofErr w:type="spellEnd"/>
-            <w:r>
-              <w:rPr>
-                <w:sz w:val="24"/>
-                <w:szCs w:val="24"/>
-              </w:rPr>
-              <w:t xml:space="preserve"> </w:t>
-            </w:r>
-            <w:proofErr w:type="spellStart"/>
+              <w:t xml:space="preserve">Binaya </w:t>
+            </w:r>
             <w:r>
               <w:rPr>
                 <w:sz w:val="24"/>
@@ -22282,7 +21810,6 @@
               <w:lastRenderedPageBreak/>
               <w:t>Koirala</w:t>
             </w:r>
-            <w:proofErr w:type="spellEnd"/>
           </w:p>
         </w:tc>
         <w:tc>
@@ -22456,31 +21983,13 @@
                 <w:szCs w:val="24"/>
               </w:rPr>
             </w:pPr>
-            <w:proofErr w:type="spellStart"/>
-            <w:r>
-              <w:rPr>
-                <w:sz w:val="24"/>
-                <w:szCs w:val="24"/>
-              </w:rPr>
-              <w:t>Akriti</w:t>
-            </w:r>
-            <w:proofErr w:type="spellEnd"/>
-            <w:r>
-              <w:rPr>
-                <w:sz w:val="24"/>
-                <w:szCs w:val="24"/>
-              </w:rPr>
-              <w:t xml:space="preserve"> </w:t>
-            </w:r>
-            <w:proofErr w:type="spellStart"/>
-            <w:r>
-              <w:rPr>
-                <w:sz w:val="24"/>
-                <w:szCs w:val="24"/>
-              </w:rPr>
-              <w:t>Chapagain</w:t>
-            </w:r>
-            <w:proofErr w:type="spellEnd"/>
+            <w:r>
+              <w:rPr>
+                <w:sz w:val="24"/>
+                <w:szCs w:val="24"/>
+              </w:rPr>
+              <w:t>Akriti Chapagain</w:t>
+            </w:r>
           </w:p>
         </w:tc>
         <w:tc>
@@ -22495,31 +22004,13 @@
                 <w:szCs w:val="24"/>
               </w:rPr>
             </w:pPr>
-            <w:proofErr w:type="spellStart"/>
-            <w:r>
-              <w:rPr>
-                <w:sz w:val="24"/>
-                <w:szCs w:val="24"/>
-              </w:rPr>
-              <w:t>Binaya</w:t>
-            </w:r>
-            <w:proofErr w:type="spellEnd"/>
-            <w:r>
-              <w:rPr>
-                <w:sz w:val="24"/>
-                <w:szCs w:val="24"/>
-              </w:rPr>
-              <w:t xml:space="preserve"> </w:t>
-            </w:r>
-            <w:proofErr w:type="spellStart"/>
-            <w:r>
-              <w:rPr>
-                <w:sz w:val="24"/>
-                <w:szCs w:val="24"/>
-              </w:rPr>
-              <w:t>Koirala</w:t>
-            </w:r>
-            <w:proofErr w:type="spellEnd"/>
+            <w:r>
+              <w:rPr>
+                <w:sz w:val="24"/>
+                <w:szCs w:val="24"/>
+              </w:rPr>
+              <w:t>Binaya Koirala</w:t>
+            </w:r>
           </w:p>
         </w:tc>
         <w:tc>
@@ -22683,31 +22174,13 @@
                 <w:szCs w:val="24"/>
               </w:rPr>
             </w:pPr>
-            <w:proofErr w:type="spellStart"/>
-            <w:r>
-              <w:rPr>
-                <w:sz w:val="24"/>
-                <w:szCs w:val="24"/>
-              </w:rPr>
-              <w:t>Akriti</w:t>
-            </w:r>
-            <w:proofErr w:type="spellEnd"/>
-            <w:r>
-              <w:rPr>
-                <w:sz w:val="24"/>
-                <w:szCs w:val="24"/>
-              </w:rPr>
-              <w:t xml:space="preserve"> </w:t>
-            </w:r>
-            <w:proofErr w:type="spellStart"/>
-            <w:r>
-              <w:rPr>
-                <w:sz w:val="24"/>
-                <w:szCs w:val="24"/>
-              </w:rPr>
-              <w:t>Chapagain</w:t>
-            </w:r>
-            <w:proofErr w:type="spellEnd"/>
+            <w:r>
+              <w:rPr>
+                <w:sz w:val="24"/>
+                <w:szCs w:val="24"/>
+              </w:rPr>
+              <w:t>Akriti Chapagain</w:t>
+            </w:r>
           </w:p>
         </w:tc>
         <w:tc>
@@ -22722,31 +22195,13 @@
                 <w:szCs w:val="24"/>
               </w:rPr>
             </w:pPr>
-            <w:proofErr w:type="spellStart"/>
-            <w:r>
-              <w:rPr>
-                <w:sz w:val="24"/>
-                <w:szCs w:val="24"/>
-              </w:rPr>
-              <w:t>Binaya</w:t>
-            </w:r>
-            <w:proofErr w:type="spellEnd"/>
-            <w:r>
-              <w:rPr>
-                <w:sz w:val="24"/>
-                <w:szCs w:val="24"/>
-              </w:rPr>
-              <w:t xml:space="preserve"> </w:t>
-            </w:r>
-            <w:proofErr w:type="spellStart"/>
-            <w:r>
-              <w:rPr>
-                <w:sz w:val="24"/>
-                <w:szCs w:val="24"/>
-              </w:rPr>
-              <w:t>Koirala</w:t>
-            </w:r>
-            <w:proofErr w:type="spellEnd"/>
+            <w:r>
+              <w:rPr>
+                <w:sz w:val="24"/>
+                <w:szCs w:val="24"/>
+              </w:rPr>
+              <w:t>Binaya Koirala</w:t>
+            </w:r>
           </w:p>
         </w:tc>
         <w:tc>
@@ -22910,31 +22365,13 @@
                 <w:szCs w:val="24"/>
               </w:rPr>
             </w:pPr>
-            <w:proofErr w:type="spellStart"/>
-            <w:r>
-              <w:rPr>
-                <w:sz w:val="24"/>
-                <w:szCs w:val="24"/>
-              </w:rPr>
-              <w:t>Akriti</w:t>
-            </w:r>
-            <w:proofErr w:type="spellEnd"/>
-            <w:r>
-              <w:rPr>
-                <w:sz w:val="24"/>
-                <w:szCs w:val="24"/>
-              </w:rPr>
-              <w:t xml:space="preserve"> </w:t>
-            </w:r>
-            <w:proofErr w:type="spellStart"/>
-            <w:r>
-              <w:rPr>
-                <w:sz w:val="24"/>
-                <w:szCs w:val="24"/>
-              </w:rPr>
-              <w:t>Chapagain</w:t>
-            </w:r>
-            <w:proofErr w:type="spellEnd"/>
+            <w:r>
+              <w:rPr>
+                <w:sz w:val="24"/>
+                <w:szCs w:val="24"/>
+              </w:rPr>
+              <w:t>Akriti Chapagain</w:t>
+            </w:r>
           </w:p>
         </w:tc>
         <w:tc>
@@ -22949,31 +22386,13 @@
                 <w:szCs w:val="24"/>
               </w:rPr>
             </w:pPr>
-            <w:proofErr w:type="spellStart"/>
-            <w:r>
-              <w:rPr>
-                <w:sz w:val="24"/>
-                <w:szCs w:val="24"/>
-              </w:rPr>
-              <w:t>Binaya</w:t>
-            </w:r>
-            <w:proofErr w:type="spellEnd"/>
-            <w:r>
-              <w:rPr>
-                <w:sz w:val="24"/>
-                <w:szCs w:val="24"/>
-              </w:rPr>
-              <w:t xml:space="preserve"> </w:t>
-            </w:r>
-            <w:proofErr w:type="spellStart"/>
-            <w:r>
-              <w:rPr>
-                <w:sz w:val="24"/>
-                <w:szCs w:val="24"/>
-              </w:rPr>
-              <w:t>Koirala</w:t>
-            </w:r>
-            <w:proofErr w:type="spellEnd"/>
+            <w:r>
+              <w:rPr>
+                <w:sz w:val="24"/>
+                <w:szCs w:val="24"/>
+              </w:rPr>
+              <w:t>Binaya Koirala</w:t>
+            </w:r>
           </w:p>
         </w:tc>
         <w:tc>
@@ -23413,31 +22832,13 @@
                 <w:szCs w:val="24"/>
               </w:rPr>
             </w:pPr>
-            <w:proofErr w:type="spellStart"/>
-            <w:r>
-              <w:rPr>
-                <w:sz w:val="24"/>
-                <w:szCs w:val="24"/>
-              </w:rPr>
-              <w:t>Akriti</w:t>
-            </w:r>
-            <w:proofErr w:type="spellEnd"/>
-            <w:r>
-              <w:rPr>
-                <w:sz w:val="24"/>
-                <w:szCs w:val="24"/>
-              </w:rPr>
-              <w:t xml:space="preserve"> </w:t>
-            </w:r>
-            <w:proofErr w:type="spellStart"/>
-            <w:r>
-              <w:rPr>
-                <w:sz w:val="24"/>
-                <w:szCs w:val="24"/>
-              </w:rPr>
-              <w:t>Chapagain</w:t>
-            </w:r>
-            <w:proofErr w:type="spellEnd"/>
+            <w:r>
+              <w:rPr>
+                <w:sz w:val="24"/>
+                <w:szCs w:val="24"/>
+              </w:rPr>
+              <w:t>Akriti Chapagain</w:t>
+            </w:r>
           </w:p>
         </w:tc>
         <w:tc>
@@ -23452,31 +22853,13 @@
                 <w:szCs w:val="24"/>
               </w:rPr>
             </w:pPr>
-            <w:proofErr w:type="spellStart"/>
-            <w:r>
-              <w:rPr>
-                <w:sz w:val="24"/>
-                <w:szCs w:val="24"/>
-              </w:rPr>
-              <w:t>Binaya</w:t>
-            </w:r>
-            <w:proofErr w:type="spellEnd"/>
-            <w:r>
-              <w:rPr>
-                <w:sz w:val="24"/>
-                <w:szCs w:val="24"/>
-              </w:rPr>
-              <w:t xml:space="preserve"> </w:t>
-            </w:r>
-            <w:proofErr w:type="spellStart"/>
-            <w:r>
-              <w:rPr>
-                <w:sz w:val="24"/>
-                <w:szCs w:val="24"/>
-              </w:rPr>
-              <w:t>Koirala</w:t>
-            </w:r>
-            <w:proofErr w:type="spellEnd"/>
+            <w:r>
+              <w:rPr>
+                <w:sz w:val="24"/>
+                <w:szCs w:val="24"/>
+              </w:rPr>
+              <w:t>Binaya Koirala</w:t>
+            </w:r>
           </w:p>
         </w:tc>
         <w:tc>
@@ -23640,31 +23023,13 @@
                 <w:szCs w:val="24"/>
               </w:rPr>
             </w:pPr>
-            <w:proofErr w:type="spellStart"/>
-            <w:r>
-              <w:rPr>
-                <w:sz w:val="24"/>
-                <w:szCs w:val="24"/>
-              </w:rPr>
-              <w:t>Binaya</w:t>
-            </w:r>
-            <w:proofErr w:type="spellEnd"/>
-            <w:r>
-              <w:rPr>
-                <w:sz w:val="24"/>
-                <w:szCs w:val="24"/>
-              </w:rPr>
-              <w:t xml:space="preserve"> </w:t>
-            </w:r>
-            <w:proofErr w:type="spellStart"/>
-            <w:r>
-              <w:rPr>
-                <w:sz w:val="24"/>
-                <w:szCs w:val="24"/>
-              </w:rPr>
-              <w:t>Koirala</w:t>
-            </w:r>
-            <w:proofErr w:type="spellEnd"/>
+            <w:r>
+              <w:rPr>
+                <w:sz w:val="24"/>
+                <w:szCs w:val="24"/>
+              </w:rPr>
+              <w:t>Binaya Koirala</w:t>
+            </w:r>
           </w:p>
         </w:tc>
         <w:tc>
@@ -23679,31 +23044,13 @@
                 <w:szCs w:val="24"/>
               </w:rPr>
             </w:pPr>
-            <w:proofErr w:type="spellStart"/>
-            <w:r>
-              <w:rPr>
-                <w:sz w:val="24"/>
-                <w:szCs w:val="24"/>
-              </w:rPr>
-              <w:t>Akriti</w:t>
-            </w:r>
-            <w:proofErr w:type="spellEnd"/>
-            <w:r>
-              <w:rPr>
-                <w:sz w:val="24"/>
-                <w:szCs w:val="24"/>
-              </w:rPr>
-              <w:t xml:space="preserve"> </w:t>
-            </w:r>
-            <w:proofErr w:type="spellStart"/>
-            <w:r>
-              <w:rPr>
-                <w:sz w:val="24"/>
-                <w:szCs w:val="24"/>
-              </w:rPr>
-              <w:t>Chapagain</w:t>
-            </w:r>
-            <w:proofErr w:type="spellEnd"/>
+            <w:r>
+              <w:rPr>
+                <w:sz w:val="24"/>
+                <w:szCs w:val="24"/>
+              </w:rPr>
+              <w:t>Akriti Chapagain</w:t>
+            </w:r>
           </w:p>
         </w:tc>
         <w:tc>
@@ -23867,31 +23214,13 @@
                 <w:szCs w:val="24"/>
               </w:rPr>
             </w:pPr>
-            <w:proofErr w:type="spellStart"/>
-            <w:r>
-              <w:rPr>
-                <w:sz w:val="24"/>
-                <w:szCs w:val="24"/>
-              </w:rPr>
-              <w:t>Akriti</w:t>
-            </w:r>
-            <w:proofErr w:type="spellEnd"/>
-            <w:r>
-              <w:rPr>
-                <w:sz w:val="24"/>
-                <w:szCs w:val="24"/>
-              </w:rPr>
-              <w:t xml:space="preserve"> </w:t>
-            </w:r>
-            <w:proofErr w:type="spellStart"/>
-            <w:r>
-              <w:rPr>
-                <w:sz w:val="24"/>
-                <w:szCs w:val="24"/>
-              </w:rPr>
-              <w:t>Chapagain</w:t>
-            </w:r>
-            <w:proofErr w:type="spellEnd"/>
+            <w:r>
+              <w:rPr>
+                <w:sz w:val="24"/>
+                <w:szCs w:val="24"/>
+              </w:rPr>
+              <w:t>Akriti Chapagain</w:t>
+            </w:r>
           </w:p>
         </w:tc>
         <w:tc>
@@ -23906,31 +23235,13 @@
                 <w:szCs w:val="24"/>
               </w:rPr>
             </w:pPr>
-            <w:proofErr w:type="spellStart"/>
-            <w:r>
-              <w:rPr>
-                <w:sz w:val="24"/>
-                <w:szCs w:val="24"/>
-              </w:rPr>
-              <w:t>Binaya</w:t>
-            </w:r>
-            <w:proofErr w:type="spellEnd"/>
-            <w:r>
-              <w:rPr>
-                <w:sz w:val="24"/>
-                <w:szCs w:val="24"/>
-              </w:rPr>
-              <w:t xml:space="preserve"> </w:t>
-            </w:r>
-            <w:proofErr w:type="spellStart"/>
-            <w:r>
-              <w:rPr>
-                <w:sz w:val="24"/>
-                <w:szCs w:val="24"/>
-              </w:rPr>
-              <w:t>Koirala</w:t>
-            </w:r>
-            <w:proofErr w:type="spellEnd"/>
+            <w:r>
+              <w:rPr>
+                <w:sz w:val="24"/>
+                <w:szCs w:val="24"/>
+              </w:rPr>
+              <w:t>Binaya Koirala</w:t>
+            </w:r>
           </w:p>
         </w:tc>
         <w:tc>
@@ -24094,31 +23405,13 @@
                 <w:szCs w:val="24"/>
               </w:rPr>
             </w:pPr>
-            <w:proofErr w:type="spellStart"/>
-            <w:r>
-              <w:rPr>
-                <w:sz w:val="24"/>
-                <w:szCs w:val="24"/>
-              </w:rPr>
-              <w:t>Binaya</w:t>
-            </w:r>
-            <w:proofErr w:type="spellEnd"/>
-            <w:r>
-              <w:rPr>
-                <w:sz w:val="24"/>
-                <w:szCs w:val="24"/>
-              </w:rPr>
-              <w:t xml:space="preserve"> </w:t>
-            </w:r>
-            <w:proofErr w:type="spellStart"/>
-            <w:r>
-              <w:rPr>
-                <w:sz w:val="24"/>
-                <w:szCs w:val="24"/>
-              </w:rPr>
-              <w:t>Koirala</w:t>
-            </w:r>
-            <w:proofErr w:type="spellEnd"/>
+            <w:r>
+              <w:rPr>
+                <w:sz w:val="24"/>
+                <w:szCs w:val="24"/>
+              </w:rPr>
+              <w:t>Binaya Koirala</w:t>
+            </w:r>
           </w:p>
         </w:tc>
         <w:tc>
@@ -24133,31 +23426,13 @@
                 <w:szCs w:val="24"/>
               </w:rPr>
             </w:pPr>
-            <w:proofErr w:type="spellStart"/>
-            <w:r>
-              <w:rPr>
-                <w:sz w:val="24"/>
-                <w:szCs w:val="24"/>
-              </w:rPr>
-              <w:t>Akriti</w:t>
-            </w:r>
-            <w:proofErr w:type="spellEnd"/>
-            <w:r>
-              <w:rPr>
-                <w:sz w:val="24"/>
-                <w:szCs w:val="24"/>
-              </w:rPr>
-              <w:t xml:space="preserve"> </w:t>
-            </w:r>
-            <w:proofErr w:type="spellStart"/>
-            <w:r>
-              <w:rPr>
-                <w:sz w:val="24"/>
-                <w:szCs w:val="24"/>
-              </w:rPr>
-              <w:t>Chapagain</w:t>
-            </w:r>
-            <w:proofErr w:type="spellEnd"/>
+            <w:r>
+              <w:rPr>
+                <w:sz w:val="24"/>
+                <w:szCs w:val="24"/>
+              </w:rPr>
+              <w:t>Akriti Chapagain</w:t>
+            </w:r>
           </w:p>
         </w:tc>
         <w:tc>
@@ -24321,31 +23596,13 @@
                 <w:szCs w:val="24"/>
               </w:rPr>
             </w:pPr>
-            <w:proofErr w:type="spellStart"/>
-            <w:r>
-              <w:rPr>
-                <w:sz w:val="24"/>
-                <w:szCs w:val="24"/>
-              </w:rPr>
-              <w:t>Akriti</w:t>
-            </w:r>
-            <w:proofErr w:type="spellEnd"/>
-            <w:r>
-              <w:rPr>
-                <w:sz w:val="24"/>
-                <w:szCs w:val="24"/>
-              </w:rPr>
-              <w:t xml:space="preserve"> </w:t>
-            </w:r>
-            <w:proofErr w:type="spellStart"/>
-            <w:r>
-              <w:rPr>
-                <w:sz w:val="24"/>
-                <w:szCs w:val="24"/>
-              </w:rPr>
-              <w:t>Chapagain</w:t>
-            </w:r>
-            <w:proofErr w:type="spellEnd"/>
+            <w:r>
+              <w:rPr>
+                <w:sz w:val="24"/>
+                <w:szCs w:val="24"/>
+              </w:rPr>
+              <w:t>Akriti Chapagain</w:t>
+            </w:r>
           </w:p>
         </w:tc>
         <w:tc>
@@ -24360,31 +23617,13 @@
                 <w:szCs w:val="24"/>
               </w:rPr>
             </w:pPr>
-            <w:proofErr w:type="spellStart"/>
-            <w:r>
-              <w:rPr>
-                <w:sz w:val="24"/>
-                <w:szCs w:val="24"/>
-              </w:rPr>
-              <w:t>Binaya</w:t>
-            </w:r>
-            <w:proofErr w:type="spellEnd"/>
-            <w:r>
-              <w:rPr>
-                <w:sz w:val="24"/>
-                <w:szCs w:val="24"/>
-              </w:rPr>
-              <w:t xml:space="preserve"> </w:t>
-            </w:r>
-            <w:proofErr w:type="spellStart"/>
-            <w:r>
-              <w:rPr>
-                <w:sz w:val="24"/>
-                <w:szCs w:val="24"/>
-              </w:rPr>
-              <w:t>Koirala</w:t>
-            </w:r>
-            <w:proofErr w:type="spellEnd"/>
+            <w:r>
+              <w:rPr>
+                <w:sz w:val="24"/>
+                <w:szCs w:val="24"/>
+              </w:rPr>
+              <w:t>Binaya Koirala</w:t>
+            </w:r>
           </w:p>
         </w:tc>
         <w:tc>
@@ -24824,31 +24063,13 @@
                 <w:szCs w:val="24"/>
               </w:rPr>
             </w:pPr>
-            <w:proofErr w:type="spellStart"/>
-            <w:r>
-              <w:rPr>
-                <w:sz w:val="24"/>
-                <w:szCs w:val="24"/>
-              </w:rPr>
-              <w:t>Binaya</w:t>
-            </w:r>
-            <w:proofErr w:type="spellEnd"/>
-            <w:r>
-              <w:rPr>
-                <w:sz w:val="24"/>
-                <w:szCs w:val="24"/>
-              </w:rPr>
-              <w:t xml:space="preserve"> </w:t>
-            </w:r>
-            <w:proofErr w:type="spellStart"/>
-            <w:r>
-              <w:rPr>
-                <w:sz w:val="24"/>
-                <w:szCs w:val="24"/>
-              </w:rPr>
-              <w:t>Koirala</w:t>
-            </w:r>
-            <w:proofErr w:type="spellEnd"/>
+            <w:r>
+              <w:rPr>
+                <w:sz w:val="24"/>
+                <w:szCs w:val="24"/>
+              </w:rPr>
+              <w:t>Binaya Koirala</w:t>
+            </w:r>
           </w:p>
         </w:tc>
         <w:tc>
@@ -24863,31 +24084,13 @@
                 <w:szCs w:val="24"/>
               </w:rPr>
             </w:pPr>
-            <w:proofErr w:type="spellStart"/>
-            <w:r>
-              <w:rPr>
-                <w:sz w:val="24"/>
-                <w:szCs w:val="24"/>
-              </w:rPr>
-              <w:t>Akriti</w:t>
-            </w:r>
-            <w:proofErr w:type="spellEnd"/>
-            <w:r>
-              <w:rPr>
-                <w:sz w:val="24"/>
-                <w:szCs w:val="24"/>
-              </w:rPr>
-              <w:t xml:space="preserve"> </w:t>
-            </w:r>
-            <w:proofErr w:type="spellStart"/>
-            <w:r>
-              <w:rPr>
-                <w:sz w:val="24"/>
-                <w:szCs w:val="24"/>
-              </w:rPr>
-              <w:t>Chapagain</w:t>
-            </w:r>
-            <w:proofErr w:type="spellEnd"/>
+            <w:r>
+              <w:rPr>
+                <w:sz w:val="24"/>
+                <w:szCs w:val="24"/>
+              </w:rPr>
+              <w:t>Akriti Chapagain</w:t>
+            </w:r>
           </w:p>
         </w:tc>
         <w:tc>
@@ -25052,31 +24255,13 @@
                 <w:szCs w:val="24"/>
               </w:rPr>
             </w:pPr>
-            <w:proofErr w:type="spellStart"/>
-            <w:r>
-              <w:rPr>
-                <w:sz w:val="24"/>
-                <w:szCs w:val="24"/>
-              </w:rPr>
-              <w:t>Binaya</w:t>
-            </w:r>
-            <w:proofErr w:type="spellEnd"/>
-            <w:r>
-              <w:rPr>
-                <w:sz w:val="24"/>
-                <w:szCs w:val="24"/>
-              </w:rPr>
-              <w:t xml:space="preserve"> </w:t>
-            </w:r>
-            <w:proofErr w:type="spellStart"/>
-            <w:r>
-              <w:rPr>
-                <w:sz w:val="24"/>
-                <w:szCs w:val="24"/>
-              </w:rPr>
-              <w:t>Koirala</w:t>
-            </w:r>
-            <w:proofErr w:type="spellEnd"/>
+            <w:r>
+              <w:rPr>
+                <w:sz w:val="24"/>
+                <w:szCs w:val="24"/>
+              </w:rPr>
+              <w:t>Binaya Koirala</w:t>
+            </w:r>
           </w:p>
         </w:tc>
         <w:tc>
@@ -25091,31 +24276,13 @@
                 <w:szCs w:val="24"/>
               </w:rPr>
             </w:pPr>
-            <w:proofErr w:type="spellStart"/>
-            <w:r>
-              <w:rPr>
-                <w:sz w:val="24"/>
-                <w:szCs w:val="24"/>
-              </w:rPr>
-              <w:t>Akriti</w:t>
-            </w:r>
-            <w:proofErr w:type="spellEnd"/>
-            <w:r>
-              <w:rPr>
-                <w:sz w:val="24"/>
-                <w:szCs w:val="24"/>
-              </w:rPr>
-              <w:t xml:space="preserve"> </w:t>
-            </w:r>
-            <w:proofErr w:type="spellStart"/>
-            <w:r>
-              <w:rPr>
-                <w:sz w:val="24"/>
-                <w:szCs w:val="24"/>
-              </w:rPr>
-              <w:t>Chapagain</w:t>
-            </w:r>
-            <w:proofErr w:type="spellEnd"/>
+            <w:r>
+              <w:rPr>
+                <w:sz w:val="24"/>
+                <w:szCs w:val="24"/>
+              </w:rPr>
+              <w:t>Akriti Chapagain</w:t>
+            </w:r>
           </w:p>
         </w:tc>
         <w:tc>
@@ -25279,31 +24446,13 @@
                 <w:szCs w:val="24"/>
               </w:rPr>
             </w:pPr>
-            <w:proofErr w:type="spellStart"/>
-            <w:r>
-              <w:rPr>
-                <w:sz w:val="24"/>
-                <w:szCs w:val="24"/>
-              </w:rPr>
-              <w:t>Binaya</w:t>
-            </w:r>
-            <w:proofErr w:type="spellEnd"/>
-            <w:r>
-              <w:rPr>
-                <w:sz w:val="24"/>
-                <w:szCs w:val="24"/>
-              </w:rPr>
-              <w:t xml:space="preserve"> </w:t>
-            </w:r>
-            <w:proofErr w:type="spellStart"/>
-            <w:r>
-              <w:rPr>
-                <w:sz w:val="24"/>
-                <w:szCs w:val="24"/>
-              </w:rPr>
-              <w:t>Koirala</w:t>
-            </w:r>
-            <w:proofErr w:type="spellEnd"/>
+            <w:r>
+              <w:rPr>
+                <w:sz w:val="24"/>
+                <w:szCs w:val="24"/>
+              </w:rPr>
+              <w:t>Binaya Koirala</w:t>
+            </w:r>
           </w:p>
         </w:tc>
         <w:tc>
@@ -25318,31 +24467,13 @@
                 <w:szCs w:val="24"/>
               </w:rPr>
             </w:pPr>
-            <w:proofErr w:type="spellStart"/>
-            <w:r>
-              <w:rPr>
-                <w:sz w:val="24"/>
-                <w:szCs w:val="24"/>
-              </w:rPr>
-              <w:t>Akriti</w:t>
-            </w:r>
-            <w:proofErr w:type="spellEnd"/>
-            <w:r>
-              <w:rPr>
-                <w:sz w:val="24"/>
-                <w:szCs w:val="24"/>
-              </w:rPr>
-              <w:t xml:space="preserve"> </w:t>
-            </w:r>
-            <w:proofErr w:type="spellStart"/>
-            <w:r>
-              <w:rPr>
-                <w:sz w:val="24"/>
-                <w:szCs w:val="24"/>
-              </w:rPr>
-              <w:t>Chapagain</w:t>
-            </w:r>
-            <w:proofErr w:type="spellEnd"/>
+            <w:r>
+              <w:rPr>
+                <w:sz w:val="24"/>
+                <w:szCs w:val="24"/>
+              </w:rPr>
+              <w:t>Akriti Chapagain</w:t>
+            </w:r>
           </w:p>
         </w:tc>
         <w:tc>
@@ -25782,31 +24913,13 @@
                 <w:szCs w:val="24"/>
               </w:rPr>
             </w:pPr>
-            <w:proofErr w:type="spellStart"/>
-            <w:r>
-              <w:rPr>
-                <w:sz w:val="24"/>
-                <w:szCs w:val="24"/>
-              </w:rPr>
-              <w:t>Akriti</w:t>
-            </w:r>
-            <w:proofErr w:type="spellEnd"/>
-            <w:r>
-              <w:rPr>
-                <w:sz w:val="24"/>
-                <w:szCs w:val="24"/>
-              </w:rPr>
-              <w:t xml:space="preserve"> </w:t>
-            </w:r>
-            <w:proofErr w:type="spellStart"/>
-            <w:r>
-              <w:rPr>
-                <w:sz w:val="24"/>
-                <w:szCs w:val="24"/>
-              </w:rPr>
-              <w:t>Chapagain</w:t>
-            </w:r>
-            <w:proofErr w:type="spellEnd"/>
+            <w:r>
+              <w:rPr>
+                <w:sz w:val="24"/>
+                <w:szCs w:val="24"/>
+              </w:rPr>
+              <w:t>Akriti Chapagain</w:t>
+            </w:r>
           </w:p>
         </w:tc>
         <w:tc>
@@ -25821,31 +24934,13 @@
                 <w:szCs w:val="24"/>
               </w:rPr>
             </w:pPr>
-            <w:proofErr w:type="spellStart"/>
-            <w:r>
-              <w:rPr>
-                <w:sz w:val="24"/>
-                <w:szCs w:val="24"/>
-              </w:rPr>
-              <w:t>Binaya</w:t>
-            </w:r>
-            <w:proofErr w:type="spellEnd"/>
-            <w:r>
-              <w:rPr>
-                <w:sz w:val="24"/>
-                <w:szCs w:val="24"/>
-              </w:rPr>
-              <w:t xml:space="preserve"> </w:t>
-            </w:r>
-            <w:proofErr w:type="spellStart"/>
-            <w:r>
-              <w:rPr>
-                <w:sz w:val="24"/>
-                <w:szCs w:val="24"/>
-              </w:rPr>
-              <w:t>Koirala</w:t>
-            </w:r>
-            <w:proofErr w:type="spellEnd"/>
+            <w:r>
+              <w:rPr>
+                <w:sz w:val="24"/>
+                <w:szCs w:val="24"/>
+              </w:rPr>
+              <w:t>Binaya Koirala</w:t>
+            </w:r>
           </w:p>
         </w:tc>
         <w:tc>
@@ -26009,31 +25104,13 @@
                 <w:szCs w:val="24"/>
               </w:rPr>
             </w:pPr>
-            <w:proofErr w:type="spellStart"/>
-            <w:r>
-              <w:rPr>
-                <w:sz w:val="24"/>
-                <w:szCs w:val="24"/>
-              </w:rPr>
-              <w:t>Akriti</w:t>
-            </w:r>
-            <w:proofErr w:type="spellEnd"/>
-            <w:r>
-              <w:rPr>
-                <w:sz w:val="24"/>
-                <w:szCs w:val="24"/>
-              </w:rPr>
-              <w:t xml:space="preserve"> </w:t>
-            </w:r>
-            <w:proofErr w:type="spellStart"/>
-            <w:r>
-              <w:rPr>
-                <w:sz w:val="24"/>
-                <w:szCs w:val="24"/>
-              </w:rPr>
-              <w:t>Chapagain</w:t>
-            </w:r>
-            <w:proofErr w:type="spellEnd"/>
+            <w:r>
+              <w:rPr>
+                <w:sz w:val="24"/>
+                <w:szCs w:val="24"/>
+              </w:rPr>
+              <w:t>Akriti Chapagain</w:t>
+            </w:r>
           </w:p>
         </w:tc>
         <w:tc>
@@ -26048,31 +25125,13 @@
                 <w:szCs w:val="24"/>
               </w:rPr>
             </w:pPr>
-            <w:proofErr w:type="spellStart"/>
-            <w:r>
-              <w:rPr>
-                <w:sz w:val="24"/>
-                <w:szCs w:val="24"/>
-              </w:rPr>
-              <w:t>Binaya</w:t>
-            </w:r>
-            <w:proofErr w:type="spellEnd"/>
-            <w:r>
-              <w:rPr>
-                <w:sz w:val="24"/>
-                <w:szCs w:val="24"/>
-              </w:rPr>
-              <w:t xml:space="preserve"> </w:t>
-            </w:r>
-            <w:proofErr w:type="spellStart"/>
-            <w:r>
-              <w:rPr>
-                <w:sz w:val="24"/>
-                <w:szCs w:val="24"/>
-              </w:rPr>
-              <w:t>Koirala</w:t>
-            </w:r>
-            <w:proofErr w:type="spellEnd"/>
+            <w:r>
+              <w:rPr>
+                <w:sz w:val="24"/>
+                <w:szCs w:val="24"/>
+              </w:rPr>
+              <w:t>Binaya Koirala</w:t>
+            </w:r>
           </w:p>
         </w:tc>
         <w:tc>
@@ -26236,31 +25295,13 @@
                 <w:szCs w:val="24"/>
               </w:rPr>
             </w:pPr>
-            <w:proofErr w:type="spellStart"/>
-            <w:r>
-              <w:rPr>
-                <w:sz w:val="24"/>
-                <w:szCs w:val="24"/>
-              </w:rPr>
-              <w:t>Akriti</w:t>
-            </w:r>
-            <w:proofErr w:type="spellEnd"/>
-            <w:r>
-              <w:rPr>
-                <w:sz w:val="24"/>
-                <w:szCs w:val="24"/>
-              </w:rPr>
-              <w:t xml:space="preserve"> </w:t>
-            </w:r>
-            <w:proofErr w:type="spellStart"/>
-            <w:r>
-              <w:rPr>
-                <w:sz w:val="24"/>
-                <w:szCs w:val="24"/>
-              </w:rPr>
-              <w:t>Chapagain</w:t>
-            </w:r>
-            <w:proofErr w:type="spellEnd"/>
+            <w:r>
+              <w:rPr>
+                <w:sz w:val="24"/>
+                <w:szCs w:val="24"/>
+              </w:rPr>
+              <w:t>Akriti Chapagain</w:t>
+            </w:r>
           </w:p>
         </w:tc>
         <w:tc>
@@ -26275,31 +25316,13 @@
                 <w:szCs w:val="24"/>
               </w:rPr>
             </w:pPr>
-            <w:proofErr w:type="spellStart"/>
-            <w:r>
-              <w:rPr>
-                <w:sz w:val="24"/>
-                <w:szCs w:val="24"/>
-              </w:rPr>
-              <w:t>Binaya</w:t>
-            </w:r>
-            <w:proofErr w:type="spellEnd"/>
-            <w:r>
-              <w:rPr>
-                <w:sz w:val="24"/>
-                <w:szCs w:val="24"/>
-              </w:rPr>
-              <w:t xml:space="preserve"> </w:t>
-            </w:r>
-            <w:proofErr w:type="spellStart"/>
-            <w:r>
-              <w:rPr>
-                <w:sz w:val="24"/>
-                <w:szCs w:val="24"/>
-              </w:rPr>
-              <w:t>Koirala</w:t>
-            </w:r>
-            <w:proofErr w:type="spellEnd"/>
+            <w:r>
+              <w:rPr>
+                <w:sz w:val="24"/>
+                <w:szCs w:val="24"/>
+              </w:rPr>
+              <w:t>Binaya Koirala</w:t>
+            </w:r>
           </w:p>
         </w:tc>
         <w:tc>
@@ -26463,31 +25486,13 @@
                 <w:szCs w:val="24"/>
               </w:rPr>
             </w:pPr>
-            <w:proofErr w:type="spellStart"/>
-            <w:r>
-              <w:rPr>
-                <w:sz w:val="24"/>
-                <w:szCs w:val="24"/>
-              </w:rPr>
-              <w:t>Akriti</w:t>
-            </w:r>
-            <w:proofErr w:type="spellEnd"/>
-            <w:r>
-              <w:rPr>
-                <w:sz w:val="24"/>
-                <w:szCs w:val="24"/>
-              </w:rPr>
-              <w:t xml:space="preserve"> </w:t>
-            </w:r>
-            <w:proofErr w:type="spellStart"/>
-            <w:r>
-              <w:rPr>
-                <w:sz w:val="24"/>
-                <w:szCs w:val="24"/>
-              </w:rPr>
-              <w:t>Chapagain</w:t>
-            </w:r>
-            <w:proofErr w:type="spellEnd"/>
+            <w:r>
+              <w:rPr>
+                <w:sz w:val="24"/>
+                <w:szCs w:val="24"/>
+              </w:rPr>
+              <w:t>Akriti Chapagain</w:t>
+            </w:r>
           </w:p>
         </w:tc>
         <w:tc>
@@ -26502,31 +25507,13 @@
                 <w:szCs w:val="24"/>
               </w:rPr>
             </w:pPr>
-            <w:proofErr w:type="spellStart"/>
-            <w:r>
-              <w:rPr>
-                <w:sz w:val="24"/>
-                <w:szCs w:val="24"/>
-              </w:rPr>
-              <w:t>Binaya</w:t>
-            </w:r>
-            <w:proofErr w:type="spellEnd"/>
-            <w:r>
-              <w:rPr>
-                <w:sz w:val="24"/>
-                <w:szCs w:val="24"/>
-              </w:rPr>
-              <w:t xml:space="preserve"> </w:t>
-            </w:r>
-            <w:proofErr w:type="spellStart"/>
-            <w:r>
-              <w:rPr>
-                <w:sz w:val="24"/>
-                <w:szCs w:val="24"/>
-              </w:rPr>
-              <w:t>Koirala</w:t>
-            </w:r>
-            <w:proofErr w:type="spellEnd"/>
+            <w:r>
+              <w:rPr>
+                <w:sz w:val="24"/>
+                <w:szCs w:val="24"/>
+              </w:rPr>
+              <w:t>Binaya Koirala</w:t>
+            </w:r>
           </w:p>
         </w:tc>
         <w:tc>
@@ -26966,31 +25953,13 @@
                 <w:szCs w:val="24"/>
               </w:rPr>
             </w:pPr>
-            <w:proofErr w:type="spellStart"/>
-            <w:r>
-              <w:rPr>
-                <w:sz w:val="24"/>
-                <w:szCs w:val="24"/>
-              </w:rPr>
-              <w:t>Akriti</w:t>
-            </w:r>
-            <w:proofErr w:type="spellEnd"/>
-            <w:r>
-              <w:rPr>
-                <w:sz w:val="24"/>
-                <w:szCs w:val="24"/>
-              </w:rPr>
-              <w:t xml:space="preserve"> </w:t>
-            </w:r>
-            <w:proofErr w:type="spellStart"/>
-            <w:r>
-              <w:rPr>
-                <w:sz w:val="24"/>
-                <w:szCs w:val="24"/>
-              </w:rPr>
-              <w:t>Chapagain</w:t>
-            </w:r>
-            <w:proofErr w:type="spellEnd"/>
+            <w:r>
+              <w:rPr>
+                <w:sz w:val="24"/>
+                <w:szCs w:val="24"/>
+              </w:rPr>
+              <w:t>Akriti Chapagain</w:t>
+            </w:r>
           </w:p>
         </w:tc>
         <w:tc>
@@ -27010,17 +25979,8 @@
                 <w:sz w:val="24"/>
                 <w:szCs w:val="24"/>
               </w:rPr>
-              <w:t xml:space="preserve">Sunil </w:t>
-            </w:r>
-            <w:proofErr w:type="spellStart"/>
-            <w:r>
-              <w:rPr>
-                <w:sz w:val="24"/>
-                <w:szCs w:val="24"/>
-              </w:rPr>
-              <w:t>Sapkota</w:t>
-            </w:r>
-            <w:proofErr w:type="spellEnd"/>
+              <w:t>Sunil Sapkota</w:t>
+            </w:r>
           </w:p>
         </w:tc>
         <w:tc>
@@ -27184,31 +26144,13 @@
                 <w:szCs w:val="24"/>
               </w:rPr>
             </w:pPr>
-            <w:proofErr w:type="spellStart"/>
-            <w:r>
-              <w:rPr>
-                <w:sz w:val="24"/>
-                <w:szCs w:val="24"/>
-              </w:rPr>
-              <w:t>Akriti</w:t>
-            </w:r>
-            <w:proofErr w:type="spellEnd"/>
-            <w:r>
-              <w:rPr>
-                <w:sz w:val="24"/>
-                <w:szCs w:val="24"/>
-              </w:rPr>
-              <w:t xml:space="preserve"> </w:t>
-            </w:r>
-            <w:proofErr w:type="spellStart"/>
-            <w:r>
-              <w:rPr>
-                <w:sz w:val="24"/>
-                <w:szCs w:val="24"/>
-              </w:rPr>
-              <w:t>Chapagain</w:t>
-            </w:r>
-            <w:proofErr w:type="spellEnd"/>
+            <w:r>
+              <w:rPr>
+                <w:sz w:val="24"/>
+                <w:szCs w:val="24"/>
+              </w:rPr>
+              <w:t>Akriti Chapagain</w:t>
+            </w:r>
           </w:p>
         </w:tc>
         <w:tc>
@@ -27228,17 +26170,8 @@
                 <w:sz w:val="24"/>
                 <w:szCs w:val="24"/>
               </w:rPr>
-              <w:t xml:space="preserve">Sunil </w:t>
-            </w:r>
-            <w:proofErr w:type="spellStart"/>
-            <w:r>
-              <w:rPr>
-                <w:sz w:val="24"/>
-                <w:szCs w:val="24"/>
-              </w:rPr>
-              <w:t>Sapkota</w:t>
-            </w:r>
-            <w:proofErr w:type="spellEnd"/>
+              <w:t>Sunil Sapkota</w:t>
+            </w:r>
           </w:p>
         </w:tc>
         <w:tc>
@@ -27402,31 +26335,13 @@
                 <w:szCs w:val="24"/>
               </w:rPr>
             </w:pPr>
-            <w:proofErr w:type="spellStart"/>
-            <w:r>
-              <w:rPr>
-                <w:sz w:val="24"/>
-                <w:szCs w:val="24"/>
-              </w:rPr>
-              <w:t>Akriti</w:t>
-            </w:r>
-            <w:proofErr w:type="spellEnd"/>
-            <w:r>
-              <w:rPr>
-                <w:sz w:val="24"/>
-                <w:szCs w:val="24"/>
-              </w:rPr>
-              <w:t xml:space="preserve"> </w:t>
-            </w:r>
-            <w:proofErr w:type="spellStart"/>
-            <w:r>
-              <w:rPr>
-                <w:sz w:val="24"/>
-                <w:szCs w:val="24"/>
-              </w:rPr>
-              <w:t>Chapagain</w:t>
-            </w:r>
-            <w:proofErr w:type="spellEnd"/>
+            <w:r>
+              <w:rPr>
+                <w:sz w:val="24"/>
+                <w:szCs w:val="24"/>
+              </w:rPr>
+              <w:t>Akriti Chapagain</w:t>
+            </w:r>
           </w:p>
         </w:tc>
         <w:tc>
@@ -27446,17 +26361,8 @@
                 <w:sz w:val="24"/>
                 <w:szCs w:val="24"/>
               </w:rPr>
-              <w:t xml:space="preserve">Sunil </w:t>
-            </w:r>
-            <w:proofErr w:type="spellStart"/>
-            <w:r>
-              <w:rPr>
-                <w:sz w:val="24"/>
-                <w:szCs w:val="24"/>
-              </w:rPr>
-              <w:t>Sapkota</w:t>
-            </w:r>
-            <w:proofErr w:type="spellEnd"/>
+              <w:t>Sunil Sapkota</w:t>
+            </w:r>
           </w:p>
         </w:tc>
         <w:tc>
@@ -27919,31 +26825,13 @@
                 <w:szCs w:val="24"/>
               </w:rPr>
             </w:pPr>
-            <w:proofErr w:type="spellStart"/>
-            <w:r>
-              <w:rPr>
-                <w:sz w:val="24"/>
-                <w:szCs w:val="24"/>
-              </w:rPr>
-              <w:t>Binaya</w:t>
-            </w:r>
-            <w:proofErr w:type="spellEnd"/>
-            <w:r>
-              <w:rPr>
-                <w:sz w:val="24"/>
-                <w:szCs w:val="24"/>
-              </w:rPr>
-              <w:t xml:space="preserve"> </w:t>
-            </w:r>
-            <w:proofErr w:type="spellStart"/>
-            <w:r>
-              <w:rPr>
-                <w:sz w:val="24"/>
-                <w:szCs w:val="24"/>
-              </w:rPr>
-              <w:t>Koirala</w:t>
-            </w:r>
-            <w:proofErr w:type="spellEnd"/>
+            <w:r>
+              <w:rPr>
+                <w:sz w:val="24"/>
+                <w:szCs w:val="24"/>
+              </w:rPr>
+              <w:t>Binaya Koirala</w:t>
+            </w:r>
           </w:p>
         </w:tc>
         <w:tc>
@@ -27958,31 +26846,13 @@
                 <w:szCs w:val="24"/>
               </w:rPr>
             </w:pPr>
-            <w:proofErr w:type="spellStart"/>
-            <w:r>
-              <w:rPr>
-                <w:sz w:val="24"/>
-                <w:szCs w:val="24"/>
-              </w:rPr>
-              <w:t>Akriti</w:t>
-            </w:r>
-            <w:proofErr w:type="spellEnd"/>
-            <w:r>
-              <w:rPr>
-                <w:sz w:val="24"/>
-                <w:szCs w:val="24"/>
-              </w:rPr>
-              <w:t xml:space="preserve"> </w:t>
-            </w:r>
-            <w:proofErr w:type="spellStart"/>
-            <w:r>
-              <w:rPr>
-                <w:sz w:val="24"/>
-                <w:szCs w:val="24"/>
-              </w:rPr>
-              <w:t>Chapagain</w:t>
-            </w:r>
-            <w:proofErr w:type="spellEnd"/>
+            <w:r>
+              <w:rPr>
+                <w:sz w:val="24"/>
+                <w:szCs w:val="24"/>
+              </w:rPr>
+              <w:t>Akriti Chapagain</w:t>
+            </w:r>
           </w:p>
         </w:tc>
         <w:tc>
@@ -28146,31 +27016,13 @@
                 <w:szCs w:val="24"/>
               </w:rPr>
             </w:pPr>
-            <w:proofErr w:type="spellStart"/>
-            <w:r>
-              <w:rPr>
-                <w:sz w:val="24"/>
-                <w:szCs w:val="24"/>
-              </w:rPr>
-              <w:t>Binaya</w:t>
-            </w:r>
-            <w:proofErr w:type="spellEnd"/>
-            <w:r>
-              <w:rPr>
-                <w:sz w:val="24"/>
-                <w:szCs w:val="24"/>
-              </w:rPr>
-              <w:t xml:space="preserve"> </w:t>
-            </w:r>
-            <w:proofErr w:type="spellStart"/>
-            <w:r>
-              <w:rPr>
-                <w:sz w:val="24"/>
-                <w:szCs w:val="24"/>
-              </w:rPr>
-              <w:t>Koirala</w:t>
-            </w:r>
-            <w:proofErr w:type="spellEnd"/>
+            <w:r>
+              <w:rPr>
+                <w:sz w:val="24"/>
+                <w:szCs w:val="24"/>
+              </w:rPr>
+              <w:t>Binaya Koirala</w:t>
+            </w:r>
           </w:p>
         </w:tc>
         <w:tc>
@@ -28185,31 +27037,13 @@
                 <w:szCs w:val="24"/>
               </w:rPr>
             </w:pPr>
-            <w:proofErr w:type="spellStart"/>
-            <w:r>
-              <w:rPr>
-                <w:sz w:val="24"/>
-                <w:szCs w:val="24"/>
-              </w:rPr>
-              <w:t>Akriti</w:t>
-            </w:r>
-            <w:proofErr w:type="spellEnd"/>
-            <w:r>
-              <w:rPr>
-                <w:sz w:val="24"/>
-                <w:szCs w:val="24"/>
-              </w:rPr>
-              <w:t xml:space="preserve"> </w:t>
-            </w:r>
-            <w:proofErr w:type="spellStart"/>
-            <w:r>
-              <w:rPr>
-                <w:sz w:val="24"/>
-                <w:szCs w:val="24"/>
-              </w:rPr>
-              <w:t>Chapagain</w:t>
-            </w:r>
-            <w:proofErr w:type="spellEnd"/>
+            <w:r>
+              <w:rPr>
+                <w:sz w:val="24"/>
+                <w:szCs w:val="24"/>
+              </w:rPr>
+              <w:t>Akriti Chapagain</w:t>
+            </w:r>
           </w:p>
         </w:tc>
         <w:tc>
@@ -28373,31 +27207,13 @@
                 <w:szCs w:val="24"/>
               </w:rPr>
             </w:pPr>
-            <w:proofErr w:type="spellStart"/>
-            <w:r>
-              <w:rPr>
-                <w:sz w:val="24"/>
-                <w:szCs w:val="24"/>
-              </w:rPr>
-              <w:t>Binaya</w:t>
-            </w:r>
-            <w:proofErr w:type="spellEnd"/>
-            <w:r>
-              <w:rPr>
-                <w:sz w:val="24"/>
-                <w:szCs w:val="24"/>
-              </w:rPr>
-              <w:t xml:space="preserve"> </w:t>
-            </w:r>
-            <w:proofErr w:type="spellStart"/>
-            <w:r>
-              <w:rPr>
-                <w:sz w:val="24"/>
-                <w:szCs w:val="24"/>
-              </w:rPr>
-              <w:t>Koirala</w:t>
-            </w:r>
-            <w:proofErr w:type="spellEnd"/>
+            <w:r>
+              <w:rPr>
+                <w:sz w:val="24"/>
+                <w:szCs w:val="24"/>
+              </w:rPr>
+              <w:t>Binaya Koirala</w:t>
+            </w:r>
           </w:p>
         </w:tc>
         <w:tc>
@@ -28412,31 +27228,13 @@
                 <w:szCs w:val="24"/>
               </w:rPr>
             </w:pPr>
-            <w:proofErr w:type="spellStart"/>
-            <w:r>
-              <w:rPr>
-                <w:sz w:val="24"/>
-                <w:szCs w:val="24"/>
-              </w:rPr>
-              <w:t>Akriti</w:t>
-            </w:r>
-            <w:proofErr w:type="spellEnd"/>
-            <w:r>
-              <w:rPr>
-                <w:sz w:val="24"/>
-                <w:szCs w:val="24"/>
-              </w:rPr>
-              <w:t xml:space="preserve"> </w:t>
-            </w:r>
-            <w:proofErr w:type="spellStart"/>
-            <w:r>
-              <w:rPr>
-                <w:sz w:val="24"/>
-                <w:szCs w:val="24"/>
-              </w:rPr>
-              <w:t>Chapagain</w:t>
-            </w:r>
-            <w:proofErr w:type="spellEnd"/>
+            <w:r>
+              <w:rPr>
+                <w:sz w:val="24"/>
+                <w:szCs w:val="24"/>
+              </w:rPr>
+              <w:t>Akriti Chapagain</w:t>
+            </w:r>
           </w:p>
         </w:tc>
         <w:tc>
@@ -28876,31 +27674,13 @@
                 <w:szCs w:val="24"/>
               </w:rPr>
             </w:pPr>
-            <w:proofErr w:type="spellStart"/>
-            <w:r>
-              <w:rPr>
-                <w:sz w:val="24"/>
-                <w:szCs w:val="24"/>
-              </w:rPr>
-              <w:t>Akriti</w:t>
-            </w:r>
-            <w:proofErr w:type="spellEnd"/>
-            <w:r>
-              <w:rPr>
-                <w:sz w:val="24"/>
-                <w:szCs w:val="24"/>
-              </w:rPr>
-              <w:t xml:space="preserve"> </w:t>
-            </w:r>
-            <w:proofErr w:type="spellStart"/>
-            <w:r>
-              <w:rPr>
-                <w:sz w:val="24"/>
-                <w:szCs w:val="24"/>
-              </w:rPr>
-              <w:t>Chapagain</w:t>
-            </w:r>
-            <w:proofErr w:type="spellEnd"/>
+            <w:r>
+              <w:rPr>
+                <w:sz w:val="24"/>
+                <w:szCs w:val="24"/>
+              </w:rPr>
+              <w:t>Akriti Chapagain</w:t>
+            </w:r>
           </w:p>
         </w:tc>
         <w:tc>
@@ -28915,31 +27695,13 @@
                 <w:szCs w:val="24"/>
               </w:rPr>
             </w:pPr>
-            <w:proofErr w:type="spellStart"/>
-            <w:r>
-              <w:rPr>
-                <w:sz w:val="24"/>
-                <w:szCs w:val="24"/>
-              </w:rPr>
-              <w:t>Binaya</w:t>
-            </w:r>
-            <w:proofErr w:type="spellEnd"/>
-            <w:r>
-              <w:rPr>
-                <w:sz w:val="24"/>
-                <w:szCs w:val="24"/>
-              </w:rPr>
-              <w:t xml:space="preserve"> </w:t>
-            </w:r>
-            <w:proofErr w:type="spellStart"/>
-            <w:r>
-              <w:rPr>
-                <w:sz w:val="24"/>
-                <w:szCs w:val="24"/>
-              </w:rPr>
-              <w:t>Koirala</w:t>
-            </w:r>
-            <w:proofErr w:type="spellEnd"/>
+            <w:r>
+              <w:rPr>
+                <w:sz w:val="24"/>
+                <w:szCs w:val="24"/>
+              </w:rPr>
+              <w:t>Binaya Koirala</w:t>
+            </w:r>
           </w:p>
         </w:tc>
         <w:tc>
@@ -29103,31 +27865,13 @@
                 <w:szCs w:val="24"/>
               </w:rPr>
             </w:pPr>
-            <w:proofErr w:type="spellStart"/>
-            <w:r>
-              <w:rPr>
-                <w:sz w:val="24"/>
-                <w:szCs w:val="24"/>
-              </w:rPr>
-              <w:t>Akriti</w:t>
-            </w:r>
-            <w:proofErr w:type="spellEnd"/>
-            <w:r>
-              <w:rPr>
-                <w:sz w:val="24"/>
-                <w:szCs w:val="24"/>
-              </w:rPr>
-              <w:t xml:space="preserve"> </w:t>
-            </w:r>
-            <w:proofErr w:type="spellStart"/>
-            <w:r>
-              <w:rPr>
-                <w:sz w:val="24"/>
-                <w:szCs w:val="24"/>
-              </w:rPr>
-              <w:t>Chapagain</w:t>
-            </w:r>
-            <w:proofErr w:type="spellEnd"/>
+            <w:r>
+              <w:rPr>
+                <w:sz w:val="24"/>
+                <w:szCs w:val="24"/>
+              </w:rPr>
+              <w:t>Akriti Chapagain</w:t>
+            </w:r>
           </w:p>
         </w:tc>
         <w:tc>
@@ -29142,31 +27886,13 @@
                 <w:szCs w:val="24"/>
               </w:rPr>
             </w:pPr>
-            <w:proofErr w:type="spellStart"/>
-            <w:r>
-              <w:rPr>
-                <w:sz w:val="24"/>
-                <w:szCs w:val="24"/>
-              </w:rPr>
-              <w:t>Binaya</w:t>
-            </w:r>
-            <w:proofErr w:type="spellEnd"/>
-            <w:r>
-              <w:rPr>
-                <w:sz w:val="24"/>
-                <w:szCs w:val="24"/>
-              </w:rPr>
-              <w:t xml:space="preserve"> </w:t>
-            </w:r>
-            <w:proofErr w:type="spellStart"/>
-            <w:r>
-              <w:rPr>
-                <w:sz w:val="24"/>
-                <w:szCs w:val="24"/>
-              </w:rPr>
-              <w:t>Koirala</w:t>
-            </w:r>
-            <w:proofErr w:type="spellEnd"/>
+            <w:r>
+              <w:rPr>
+                <w:sz w:val="24"/>
+                <w:szCs w:val="24"/>
+              </w:rPr>
+              <w:t>Binaya Koirala</w:t>
+            </w:r>
           </w:p>
         </w:tc>
         <w:tc>
@@ -29330,31 +28056,13 @@
                 <w:szCs w:val="24"/>
               </w:rPr>
             </w:pPr>
-            <w:proofErr w:type="spellStart"/>
-            <w:r>
-              <w:rPr>
-                <w:sz w:val="24"/>
-                <w:szCs w:val="24"/>
-              </w:rPr>
-              <w:t>Akriti</w:t>
-            </w:r>
-            <w:proofErr w:type="spellEnd"/>
-            <w:r>
-              <w:rPr>
-                <w:sz w:val="24"/>
-                <w:szCs w:val="24"/>
-              </w:rPr>
-              <w:t xml:space="preserve"> </w:t>
-            </w:r>
-            <w:proofErr w:type="spellStart"/>
-            <w:r>
-              <w:rPr>
-                <w:sz w:val="24"/>
-                <w:szCs w:val="24"/>
-              </w:rPr>
-              <w:t>Chapagain</w:t>
-            </w:r>
-            <w:proofErr w:type="spellEnd"/>
+            <w:r>
+              <w:rPr>
+                <w:sz w:val="24"/>
+                <w:szCs w:val="24"/>
+              </w:rPr>
+              <w:t>Akriti Chapagain</w:t>
+            </w:r>
           </w:p>
         </w:tc>
         <w:tc>
@@ -29369,31 +28077,13 @@
                 <w:szCs w:val="24"/>
               </w:rPr>
             </w:pPr>
-            <w:proofErr w:type="spellStart"/>
-            <w:r>
-              <w:rPr>
-                <w:sz w:val="24"/>
-                <w:szCs w:val="24"/>
-              </w:rPr>
-              <w:t>Binaya</w:t>
-            </w:r>
-            <w:proofErr w:type="spellEnd"/>
-            <w:r>
-              <w:rPr>
-                <w:sz w:val="24"/>
-                <w:szCs w:val="24"/>
-              </w:rPr>
-              <w:t xml:space="preserve"> </w:t>
-            </w:r>
-            <w:proofErr w:type="spellStart"/>
-            <w:r>
-              <w:rPr>
-                <w:sz w:val="24"/>
-                <w:szCs w:val="24"/>
-              </w:rPr>
-              <w:t>Koirala</w:t>
-            </w:r>
-            <w:proofErr w:type="spellEnd"/>
+            <w:r>
+              <w:rPr>
+                <w:sz w:val="24"/>
+                <w:szCs w:val="24"/>
+              </w:rPr>
+              <w:t>Binaya Koirala</w:t>
+            </w:r>
           </w:p>
         </w:tc>
         <w:tc>
@@ -29719,7 +28409,6 @@
                 <w:szCs w:val="24"/>
               </w:rPr>
             </w:pPr>
-            <w:proofErr w:type="spellStart"/>
             <w:r>
               <w:rPr>
                 <w:sz w:val="24"/>
@@ -29732,15 +28421,7 @@
                 <w:sz w:val="24"/>
                 <w:szCs w:val="24"/>
               </w:rPr>
-              <w:t>Akriti</w:t>
-            </w:r>
-            <w:proofErr w:type="spellEnd"/>
-            <w:r>
-              <w:rPr>
-                <w:sz w:val="24"/>
-                <w:szCs w:val="24"/>
-              </w:rPr>
-              <w:t xml:space="preserve"> </w:t>
+              <w:t xml:space="preserve">Akriti </w:t>
             </w:r>
             <w:proofErr w:type="spellStart"/>
             <w:r>
@@ -35577,19 +34258,11 @@
         </w:rPr>
         <w:t xml:space="preserve"> </w:t>
       </w:r>
-      <w:proofErr w:type="spellStart"/>
       <w:r>
         <w:rPr>
           <w:rStyle w:val="Strong"/>
         </w:rPr>
-        <w:t>Wishlist</w:t>
-      </w:r>
-      <w:proofErr w:type="spellEnd"/>
-      <w:r>
-        <w:rPr>
-          <w:rStyle w:val="Strong"/>
-        </w:rPr>
-        <w:t xml:space="preserve"> Management:</w:t>
+        <w:t>Wishlist Management:</w:t>
       </w:r>
       <w:r>
         <w:t xml:space="preserve"> Allows job seekers to add jobs to their </w:t>
@@ -37010,16 +35683,20 @@
       <w:r>
         <w:t xml:space="preserve">Future enhancements in </w:t>
       </w:r>
-      <w:proofErr w:type="spellStart"/>
-      <w:r>
-        <w:t>JobNexus</w:t>
-      </w:r>
-      <w:proofErr w:type="spellEnd"/>
-      <w:r>
+      <w:r>
+        <w:t xml:space="preserve">JobNexus </w:t>
+      </w:r>
+      <w:r>
+        <w:t>refer to potential improvements and additional</w:t>
+      </w:r>
+      <w:r>
+        <w:rPr>
+          <w:spacing w:val="1"/>
+        </w:rPr>
         <w:t xml:space="preserve"> </w:t>
       </w:r>
       <w:r>
-        <w:t>refer to potential improvements and additional</w:t>
+        <w:t>features that can be incorporated into the application to enhance its functionality,</w:t>
       </w:r>
       <w:r>
         <w:rPr>
@@ -37028,7 +35705,7 @@
         <w:t xml:space="preserve"> </w:t>
       </w:r>
       <w:r>
-        <w:t>features that can be incorporated into the application to enhance its functionality,</w:t>
+        <w:t>usability, and overall user experience. As technology evolves and user needs change,</w:t>
       </w:r>
       <w:r>
         <w:rPr>
@@ -37037,7 +35714,7 @@
         <w:t xml:space="preserve"> </w:t>
       </w:r>
       <w:r>
-        <w:t>usability, and overall user experience. As technology evolves and user needs change,</w:t>
+        <w:t>continuous development and improvement are essential to keep the platform relevant</w:t>
       </w:r>
       <w:r>
         <w:rPr>
@@ -37046,16 +35723,16 @@
         <w:t xml:space="preserve"> </w:t>
       </w:r>
       <w:r>
-        <w:t>continuous development and improvement are essential to keep the platform relevant</w:t>
-      </w:r>
-      <w:r>
-        <w:rPr>
-          <w:spacing w:val="1"/>
+        <w:t>and</w:t>
+      </w:r>
+      <w:r>
+        <w:rPr>
+          <w:spacing w:val="-1"/>
         </w:rPr>
         <w:t xml:space="preserve"> </w:t>
       </w:r>
       <w:r>
-        <w:t>and</w:t>
+        <w:t>competitive. Here</w:t>
       </w:r>
       <w:r>
         <w:rPr>
@@ -37064,7 +35741,16 @@
         <w:t xml:space="preserve"> </w:t>
       </w:r>
       <w:r>
-        <w:t>competitive. Here</w:t>
+        <w:t>are</w:t>
+      </w:r>
+      <w:r>
+        <w:rPr>
+          <w:spacing w:val="-2"/>
+        </w:rPr>
+        <w:t xml:space="preserve"> </w:t>
+      </w:r>
+      <w:r>
+        <w:t>some</w:t>
       </w:r>
       <w:r>
         <w:rPr>
@@ -37073,7 +35759,7 @@
         <w:t xml:space="preserve"> </w:t>
       </w:r>
       <w:r>
-        <w:t>are</w:t>
+        <w:t>possible future</w:t>
       </w:r>
       <w:r>
         <w:rPr>
@@ -37082,7 +35768,7 @@
         <w:t xml:space="preserve"> </w:t>
       </w:r>
       <w:r>
-        <w:t>some</w:t>
+        <w:t>enhancements</w:t>
       </w:r>
       <w:r>
         <w:rPr>
@@ -37091,33 +35777,10 @@
         <w:t xml:space="preserve"> </w:t>
       </w:r>
       <w:r>
-        <w:t>possible future</w:t>
-      </w:r>
-      <w:r>
-        <w:rPr>
-          <w:spacing w:val="-2"/>
-        </w:rPr>
-        <w:t xml:space="preserve"> </w:t>
-      </w:r>
-      <w:r>
-        <w:t>enhancements</w:t>
-      </w:r>
-      <w:r>
-        <w:rPr>
-          <w:spacing w:val="-1"/>
-        </w:rPr>
-        <w:t xml:space="preserve"> </w:t>
-      </w:r>
-      <w:r>
         <w:t xml:space="preserve">for </w:t>
       </w:r>
-      <w:proofErr w:type="spellStart"/>
-      <w:r>
-        <w:t>JobNexus</w:t>
-      </w:r>
-      <w:proofErr w:type="spellEnd"/>
-      <w:r>
-        <w:t>:</w:t>
+      <w:r>
+        <w:t>JobNexus:</w:t>
       </w:r>
     </w:p>
     <w:p>
@@ -38210,18 +36873,8 @@
           <w:sz w:val="24"/>
           <w:szCs w:val="24"/>
         </w:rPr>
-        <w:t xml:space="preserve"> conclusion, </w:t>
-      </w:r>
-      <w:proofErr w:type="spellStart"/>
-      <w:r>
-        <w:rPr>
-          <w:rFonts w:eastAsia="Times New Roman"/>
-          <w:sz w:val="24"/>
-          <w:szCs w:val="24"/>
-        </w:rPr>
-        <w:t>JobNexus</w:t>
-      </w:r>
-      <w:proofErr w:type="spellEnd"/>
+        <w:t xml:space="preserve"> conclusion, JobNexus</w:t>
+      </w:r>
       <w:r>
         <w:t>,</w:t>
       </w:r>
@@ -38407,25 +37060,7 @@
           <w:sz w:val="24"/>
           <w:szCs w:val="24"/>
         </w:rPr>
-        <w:t xml:space="preserve"> journey has been a collaborative effort, marked by challenges, </w:t>
-      </w:r>
-      <w:proofErr w:type="spellStart"/>
-      <w:r>
-        <w:rPr>
-          <w:rFonts w:eastAsia="Times New Roman"/>
-          <w:sz w:val="24"/>
-          <w:szCs w:val="24"/>
-        </w:rPr>
-        <w:t>learnings</w:t>
-      </w:r>
-      <w:proofErr w:type="spellEnd"/>
-      <w:r>
-        <w:rPr>
-          <w:rFonts w:eastAsia="Times New Roman"/>
-          <w:sz w:val="24"/>
-          <w:szCs w:val="24"/>
-        </w:rPr>
-        <w:t>,</w:t>
+        <w:t xml:space="preserve"> journey has been a collaborative effort, marked by challenges, learnings,</w:t>
       </w:r>
     </w:p>
     <w:p>
@@ -38485,25 +37120,7 @@
           <w:sz w:val="24"/>
           <w:szCs w:val="24"/>
         </w:rPr>
-        <w:t xml:space="preserve"> but also in the invaluable </w:t>
-      </w:r>
-      <w:proofErr w:type="spellStart"/>
-      <w:r>
-        <w:rPr>
-          <w:rFonts w:eastAsia="Times New Roman"/>
-          <w:sz w:val="24"/>
-          <w:szCs w:val="24"/>
-        </w:rPr>
-        <w:t>learnings</w:t>
-      </w:r>
-      <w:proofErr w:type="spellEnd"/>
-      <w:r>
-        <w:rPr>
-          <w:rFonts w:eastAsia="Times New Roman"/>
-          <w:sz w:val="24"/>
-          <w:szCs w:val="24"/>
-        </w:rPr>
-        <w:t xml:space="preserve"> gained throughout the process. We have</w:t>
+        <w:t xml:space="preserve"> but also in the invaluable learnings gained throughout the process. We have</w:t>
       </w:r>
     </w:p>
     <w:p>
@@ -38630,25 +37247,7 @@
           <w:sz w:val="24"/>
           <w:szCs w:val="24"/>
         </w:rPr>
-        <w:t xml:space="preserve">Moreover, the collaborative nature of </w:t>
-      </w:r>
-      <w:proofErr w:type="spellStart"/>
-      <w:r>
-        <w:rPr>
-          <w:rFonts w:eastAsia="Times New Roman"/>
-          <w:sz w:val="24"/>
-          <w:szCs w:val="24"/>
-        </w:rPr>
-        <w:t>GitHub</w:t>
-      </w:r>
-      <w:proofErr w:type="spellEnd"/>
-      <w:r>
-        <w:rPr>
-          <w:rFonts w:eastAsia="Times New Roman"/>
-          <w:sz w:val="24"/>
-          <w:szCs w:val="24"/>
-        </w:rPr>
-        <w:t>, project played an important role in coordinating our efforts seamlessly, resulting in</w:t>
+        <w:t>Moreover, the collaborative nature of GitHub, project played an important role in coordinating our efforts seamlessly, resulting in</w:t>
       </w:r>
       <w:r>
         <w:rPr>
@@ -38840,15 +37439,19 @@
         <w:t>of</w:t>
       </w:r>
       <w:r>
+        <w:t xml:space="preserve"> JobNexus</w:t>
+      </w:r>
+      <w:r>
+        <w:t>, proving to be an ideal fit for its app development process. With Agile, the</w:t>
+      </w:r>
+      <w:r>
+        <w:rPr>
+          <w:spacing w:val="1"/>
+        </w:rPr>
         <w:t xml:space="preserve"> </w:t>
       </w:r>
-      <w:proofErr w:type="spellStart"/>
-      <w:r>
-        <w:t>JobNexus</w:t>
-      </w:r>
-      <w:proofErr w:type="spellEnd"/>
-      <w:r>
-        <w:t>, proving to be an ideal fit for its app development process. With Agile, the</w:t>
+      <w:r>
+        <w:t>team can enjoy the flexibility to adapt to changing requirements, employ iterative</w:t>
       </w:r>
       <w:r>
         <w:rPr>
@@ -38857,7 +37460,7 @@
         <w:t xml:space="preserve"> </w:t>
       </w:r>
       <w:r>
-        <w:t>team can enjoy the flexibility to adapt to changing requirements, employ iterative</w:t>
+        <w:t>development</w:t>
       </w:r>
       <w:r>
         <w:rPr>
@@ -38866,7 +37469,7 @@
         <w:t xml:space="preserve"> </w:t>
       </w:r>
       <w:r>
-        <w:t>development</w:t>
+        <w:t>cycles</w:t>
       </w:r>
       <w:r>
         <w:rPr>
@@ -38875,7 +37478,7 @@
         <w:t xml:space="preserve"> </w:t>
       </w:r>
       <w:r>
-        <w:t>cycles</w:t>
+        <w:t>to</w:t>
       </w:r>
       <w:r>
         <w:rPr>
@@ -38884,7 +37487,7 @@
         <w:t xml:space="preserve"> </w:t>
       </w:r>
       <w:r>
-        <w:t>to</w:t>
+        <w:t>continuously</w:t>
       </w:r>
       <w:r>
         <w:rPr>
@@ -38893,7 +37496,7 @@
         <w:t xml:space="preserve"> </w:t>
       </w:r>
       <w:r>
-        <w:t>continuously</w:t>
+        <w:t>improve</w:t>
       </w:r>
       <w:r>
         <w:rPr>
@@ -38902,7 +37505,7 @@
         <w:t xml:space="preserve"> </w:t>
       </w:r>
       <w:r>
-        <w:t>improve</w:t>
+        <w:t>the</w:t>
       </w:r>
       <w:r>
         <w:rPr>
@@ -38911,114 +37514,100 @@
         <w:t xml:space="preserve"> </w:t>
       </w:r>
       <w:r>
+        <w:t>app,</w:t>
+      </w:r>
+      <w:r>
+        <w:rPr>
+          <w:spacing w:val="1"/>
+        </w:rPr>
+        <w:t xml:space="preserve"> </w:t>
+      </w:r>
+      <w:r>
+        <w:t>and</w:t>
+      </w:r>
+      <w:r>
+        <w:rPr>
+          <w:spacing w:val="1"/>
+        </w:rPr>
+        <w:t xml:space="preserve"> </w:t>
+      </w:r>
+      <w:r>
+        <w:t>promote</w:t>
+      </w:r>
+      <w:r>
+        <w:rPr>
+          <w:spacing w:val="1"/>
+        </w:rPr>
+        <w:t xml:space="preserve"> </w:t>
+      </w:r>
+      <w:r>
+        <w:t>effective</w:t>
+      </w:r>
+      <w:r>
+        <w:rPr>
+          <w:spacing w:val="1"/>
+        </w:rPr>
+        <w:t xml:space="preserve"> </w:t>
+      </w:r>
+      <w:r>
+        <w:t>collaboration among team members. Consequently, agile methodology can accelerate</w:t>
+      </w:r>
+      <w:r>
+        <w:rPr>
+          <w:spacing w:val="1"/>
+        </w:rPr>
+        <w:t xml:space="preserve"> </w:t>
+      </w:r>
+      <w:r>
         <w:t>the</w:t>
       </w:r>
       <w:r>
         <w:rPr>
-          <w:spacing w:val="1"/>
+          <w:spacing w:val="-1"/>
         </w:rPr>
         <w:t xml:space="preserve"> </w:t>
       </w:r>
       <w:r>
-        <w:t>app,</w:t>
-      </w:r>
-      <w:r>
-        <w:rPr>
-          <w:spacing w:val="1"/>
+        <w:t>development timeline,</w:t>
+      </w:r>
+      <w:r>
+        <w:rPr>
+          <w:spacing w:val="-1"/>
         </w:rPr>
         <w:t xml:space="preserve"> </w:t>
       </w:r>
       <w:r>
-        <w:t>and</w:t>
-      </w:r>
-      <w:r>
-        <w:rPr>
-          <w:spacing w:val="1"/>
+        <w:t>leading to</w:t>
+      </w:r>
+      <w:r>
+        <w:rPr>
+          <w:spacing w:val="-1"/>
         </w:rPr>
         <w:t xml:space="preserve"> </w:t>
       </w:r>
       <w:r>
-        <w:t>promote</w:t>
-      </w:r>
-      <w:r>
-        <w:rPr>
-          <w:spacing w:val="1"/>
+        <w:t>a</w:t>
+      </w:r>
+      <w:r>
+        <w:rPr>
+          <w:spacing w:val="-1"/>
         </w:rPr>
         <w:t xml:space="preserve"> </w:t>
       </w:r>
       <w:r>
-        <w:t>effective</w:t>
-      </w:r>
-      <w:r>
-        <w:rPr>
-          <w:spacing w:val="1"/>
+        <w:t>faster</w:t>
+      </w:r>
+      <w:r>
+        <w:rPr>
+          <w:spacing w:val="-1"/>
         </w:rPr>
         <w:t xml:space="preserve"> </w:t>
       </w:r>
       <w:r>
-        <w:t>collaboration among team members. Consequently, agile methodology can accelerate</w:t>
-      </w:r>
-      <w:r>
-        <w:rPr>
-          <w:spacing w:val="1"/>
-        </w:rPr>
-        <w:t xml:space="preserve"> </w:t>
-      </w:r>
-      <w:r>
-        <w:t>the</w:t>
-      </w:r>
-      <w:r>
-        <w:rPr>
-          <w:spacing w:val="-1"/>
-        </w:rPr>
-        <w:t xml:space="preserve"> </w:t>
-      </w:r>
-      <w:r>
-        <w:t>development timeline,</w:t>
-      </w:r>
-      <w:r>
-        <w:rPr>
-          <w:spacing w:val="-1"/>
-        </w:rPr>
-        <w:t xml:space="preserve"> </w:t>
-      </w:r>
-      <w:r>
-        <w:t>leading to</w:t>
-      </w:r>
-      <w:r>
-        <w:rPr>
-          <w:spacing w:val="-1"/>
-        </w:rPr>
-        <w:t xml:space="preserve"> </w:t>
-      </w:r>
-      <w:r>
-        <w:t>a</w:t>
-      </w:r>
-      <w:r>
-        <w:rPr>
-          <w:spacing w:val="-1"/>
-        </w:rPr>
-        <w:t xml:space="preserve"> </w:t>
-      </w:r>
-      <w:r>
-        <w:t>faster</w:t>
-      </w:r>
-      <w:r>
-        <w:rPr>
-          <w:spacing w:val="-1"/>
-        </w:rPr>
-        <w:t xml:space="preserve"> </w:t>
-      </w:r>
-      <w:r>
         <w:t xml:space="preserve">time-to-market for </w:t>
       </w:r>
-      <w:proofErr w:type="spellStart"/>
-      <w:r>
-        <w:t>JobNexus</w:t>
-      </w:r>
-      <w:proofErr w:type="spellEnd"/>
-      <w:r>
-        <w:t>.</w:t>
+      <w:r>
+        <w:t>JobNexus.</w:t>
       </w:r>
       <w:r>
         <w:t xml:space="preserve"> </w:t>
@@ -39098,25 +37687,7 @@
           <w:sz w:val="24"/>
           <w:szCs w:val="24"/>
         </w:rPr>
-        <w:t xml:space="preserve">These </w:t>
-      </w:r>
-      <w:proofErr w:type="spellStart"/>
-      <w:r>
-        <w:rPr>
-          <w:rFonts w:eastAsia="Times New Roman"/>
-          <w:sz w:val="24"/>
-          <w:szCs w:val="24"/>
-        </w:rPr>
-        <w:t>learnings</w:t>
-      </w:r>
-      <w:proofErr w:type="spellEnd"/>
-      <w:r>
-        <w:rPr>
-          <w:rFonts w:eastAsia="Times New Roman"/>
-          <w:sz w:val="24"/>
-          <w:szCs w:val="24"/>
-        </w:rPr>
-        <w:t xml:space="preserve"> will surely shape our approach to future</w:t>
+        <w:t>These learnings will surely shape our approach to future</w:t>
       </w:r>
       <w:r>
         <w:rPr>
@@ -50490,6 +49061,7 @@
   </w:compat>
   <w:rsids>
     <w:rsidRoot w:val="00C75656"/>
+    <w:rsid w:val="00004AEE"/>
     <w:rsid w:val="00033F21"/>
     <w:rsid w:val="001776B4"/>
     <w:rsid w:val="001F6F0F"/>
@@ -51264,7 +49836,7 @@
 </file>
 
 <file path=customXml/itemProps1.xml><?xml version="1.0" encoding="utf-8"?>
-<ds:datastoreItem xmlns:ds="http://schemas.openxmlformats.org/officeDocument/2006/customXml" ds:itemID="{DB95501E-C166-4A19-92D8-5F50C06E9E47}">
+<ds:datastoreItem xmlns:ds="http://schemas.openxmlformats.org/officeDocument/2006/customXml" ds:itemID="{EF509D98-EC26-4F64-9A13-B9B279D53290}">
   <ds:schemaRefs>
     <ds:schemaRef ds:uri="http://schemas.openxmlformats.org/officeDocument/2006/bibliography"/>
   </ds:schemaRefs>

</xml_diff>

<commit_message>
test: Add unit tests for core components and utils
</commit_message>
<xml_diff>
--- a/Documentations/Final-JobNexus-Working.docx
+++ b/Documentations/Final-JobNexus-Working.docx
@@ -9748,6 +9748,16 @@
           <w:sz w:val="24"/>
           <w:szCs w:val="24"/>
         </w:rPr>
+      </w:pPr>
+    </w:p>
+    <w:p>
+      <w:pPr>
+        <w:spacing w:line="360" w:lineRule="auto"/>
+        <w:jc w:val="both"/>
+        <w:rPr>
+          <w:sz w:val="24"/>
+          <w:szCs w:val="24"/>
+        </w:rPr>
         <w:sectPr>
           <w:pgSz w:w="11900" w:h="16838"/>
           <w:pgMar w:top="1440" w:right="1440" w:bottom="195" w:left="1440" w:header="0" w:footer="0" w:gutter="0"/>
@@ -9756,6 +9766,9 @@
           </w:cols>
         </w:sectPr>
       </w:pPr>
+      <w:r>
+        <w:t>The significance of "JobNexus" lies in its potential to revolutionize the job search process in Nepal.</w:t>
+      </w:r>
       <w:bookmarkStart w:id="21" w:name="_GoBack"/>
       <w:bookmarkEnd w:id="21"/>
     </w:p>
@@ -49061,12 +49074,12 @@
   </w:compat>
   <w:rsids>
     <w:rsidRoot w:val="00C75656"/>
-    <w:rsid w:val="00004AEE"/>
     <w:rsid w:val="00033F21"/>
     <w:rsid w:val="001776B4"/>
     <w:rsid w:val="001F6F0F"/>
     <w:rsid w:val="003E7EBA"/>
     <w:rsid w:val="00484760"/>
+    <w:rsid w:val="004D7A91"/>
     <w:rsid w:val="004E4A63"/>
     <w:rsid w:val="00675E05"/>
     <w:rsid w:val="007225D1"/>
@@ -49836,7 +49849,7 @@
 </file>
 
 <file path=customXml/itemProps1.xml><?xml version="1.0" encoding="utf-8"?>
-<ds:datastoreItem xmlns:ds="http://schemas.openxmlformats.org/officeDocument/2006/customXml" ds:itemID="{EF509D98-EC26-4F64-9A13-B9B279D53290}">
+<ds:datastoreItem xmlns:ds="http://schemas.openxmlformats.org/officeDocument/2006/customXml" ds:itemID="{08784BC9-FA7E-4F1A-90B9-4116FE4225A9}">
   <ds:schemaRefs>
     <ds:schemaRef ds:uri="http://schemas.openxmlformats.org/officeDocument/2006/bibliography"/>
   </ds:schemaRefs>

</xml_diff>

<commit_message>
fix(search): Resolve issues with job search and filtering not working correctly
</commit_message>
<xml_diff>
--- a/Documentations/Final-JobNexus-Working.docx
+++ b/Documentations/Final-JobNexus-Working.docx
@@ -9769,17 +9769,39 @@
       <w:r>
         <w:t>The significance of "JobNexus" lies in its potential to revolutionize the job search process in Nepal.</w:t>
       </w:r>
+    </w:p>
+    <w:p>
+      <w:pPr>
+        <w:spacing w:line="360" w:lineRule="auto"/>
+        <w:jc w:val="both"/>
+        <w:rPr>
+          <w:sz w:val="24"/>
+          <w:szCs w:val="24"/>
+        </w:rPr>
+        <w:sectPr>
+          <w:type w:val="continuous"/>
+          <w:pgSz w:w="11900" w:h="16838"/>
+          <w:pgMar w:top="1440" w:right="1440" w:bottom="195" w:left="1440" w:header="0" w:footer="0" w:gutter="0"/>
+          <w:cols w:space="720" w:equalWidth="0">
+            <w:col w:w="9026"/>
+          </w:cols>
+        </w:sectPr>
+      </w:pPr>
+      <w:r>
+        <w:lastRenderedPageBreak/>
+        <w:t>The significance of "JobNexus" lies in its potential to revolutionize the job search process in Nepal.</w:t>
+      </w:r>
+    </w:p>
+    <w:p>
+      <w:pPr>
+        <w:spacing w:line="200" w:lineRule="exact"/>
+        <w:rPr>
+          <w:sz w:val="20"/>
+          <w:szCs w:val="20"/>
+        </w:rPr>
+      </w:pPr>
       <w:bookmarkStart w:id="21" w:name="_GoBack"/>
       <w:bookmarkEnd w:id="21"/>
-    </w:p>
-    <w:p>
-      <w:pPr>
-        <w:spacing w:line="200" w:lineRule="exact"/>
-        <w:rPr>
-          <w:sz w:val="20"/>
-          <w:szCs w:val="20"/>
-        </w:rPr>
-      </w:pPr>
     </w:p>
     <w:p>
       <w:pPr>
@@ -49077,9 +49099,9 @@
     <w:rsid w:val="00033F21"/>
     <w:rsid w:val="001776B4"/>
     <w:rsid w:val="001F6F0F"/>
+    <w:rsid w:val="0035142F"/>
     <w:rsid w:val="003E7EBA"/>
     <w:rsid w:val="00484760"/>
-    <w:rsid w:val="004D7A91"/>
     <w:rsid w:val="004E4A63"/>
     <w:rsid w:val="00675E05"/>
     <w:rsid w:val="007225D1"/>
@@ -49849,7 +49871,7 @@
 </file>
 
 <file path=customXml/itemProps1.xml><?xml version="1.0" encoding="utf-8"?>
-<ds:datastoreItem xmlns:ds="http://schemas.openxmlformats.org/officeDocument/2006/customXml" ds:itemID="{08784BC9-FA7E-4F1A-90B9-4116FE4225A9}">
+<ds:datastoreItem xmlns:ds="http://schemas.openxmlformats.org/officeDocument/2006/customXml" ds:itemID="{5725AFDE-ADB2-4884-8ABF-35950210E266}">
   <ds:schemaRefs>
     <ds:schemaRef ds:uri="http://schemas.openxmlformats.org/officeDocument/2006/bibliography"/>
   </ds:schemaRefs>

</xml_diff>

<commit_message>
feat(profile): Add company profile creation and update functionality
</commit_message>
<xml_diff>
--- a/Documentations/Final-JobNexus-Working.docx
+++ b/Documentations/Final-JobNexus-Working.docx
@@ -9752,23 +9752,35 @@
       </w:r>
       <w:proofErr w:type="gramEnd"/>
       <w:r>
-        <w:t xml:space="preserve"> from an efficient recruitment process, finding suitable candidates more effectively. Overall, "JobNexus" aims to create a more dynamic and interactive job market, fostering growth and development in the Nepalese economy</w:t>
-      </w:r>
+        <w:t xml:space="preserve"> from an efficient recruitment process, finding suitable candidates more effectively. Overall, "JobNexus" aims to create a more dynamic and interactive job market, fostering growth and development in the Nepalese economy.</w:t>
+      </w:r>
+    </w:p>
+    <w:p>
+      <w:pPr>
+        <w:pStyle w:val="NormalWeb"/>
+        <w:spacing w:line="360" w:lineRule="auto"/>
+        <w:jc w:val="both"/>
+      </w:pPr>
+      <w:proofErr w:type="gramStart"/>
+      <w:r>
+        <w:t>benefit</w:t>
+      </w:r>
+      <w:proofErr w:type="gramEnd"/>
+      <w:r>
+        <w:t xml:space="preserve"> from an efficient recruitment process, finding suitable candidates more effectively. Overall, "JobNexus" aims to create a more dynamic and interactive job market, fostering growth and development in the Nepalese economy.</w:t>
+      </w:r>
+    </w:p>
+    <w:p>
+      <w:pPr>
+        <w:spacing w:line="360" w:lineRule="auto"/>
+        <w:jc w:val="both"/>
+        <w:rPr>
+          <w:sz w:val="24"/>
+          <w:szCs w:val="24"/>
+        </w:rPr>
+      </w:pPr>
       <w:bookmarkStart w:id="21" w:name="_GoBack"/>
       <w:bookmarkEnd w:id="21"/>
-      <w:r>
-        <w:t>.</w:t>
-      </w:r>
-    </w:p>
-    <w:p>
-      <w:pPr>
-        <w:spacing w:line="360" w:lineRule="auto"/>
-        <w:jc w:val="both"/>
-        <w:rPr>
-          <w:sz w:val="24"/>
-          <w:szCs w:val="24"/>
-        </w:rPr>
-      </w:pPr>
     </w:p>
     <w:p>
       <w:pPr>
@@ -49142,9 +49154,9 @@
     <w:rsid w:val="001776B4"/>
     <w:rsid w:val="001F6F0F"/>
     <w:rsid w:val="003E7EBA"/>
+    <w:rsid w:val="004314F3"/>
     <w:rsid w:val="00484760"/>
     <w:rsid w:val="004E4A63"/>
-    <w:rsid w:val="00625266"/>
     <w:rsid w:val="00675E05"/>
     <w:rsid w:val="007225D1"/>
     <w:rsid w:val="00862964"/>
@@ -49913,7 +49925,7 @@
 </file>
 
 <file path=customXml/itemProps1.xml><?xml version="1.0" encoding="utf-8"?>
-<ds:datastoreItem xmlns:ds="http://schemas.openxmlformats.org/officeDocument/2006/customXml" ds:itemID="{DA797C87-D8E6-428D-BB80-6540CC47B53F}">
+<ds:datastoreItem xmlns:ds="http://schemas.openxmlformats.org/officeDocument/2006/customXml" ds:itemID="{977FEA5A-477A-45C0-9905-CD1FD2DBAFA3}">
   <ds:schemaRefs>
     <ds:schemaRef ds:uri="http://schemas.openxmlformats.org/officeDocument/2006/bibliography"/>
   </ds:schemaRefs>

</xml_diff>